<commit_message>
docs: README.md 24.05.13 일정 추가
README.md에 PDA-ShoppingMall 프로젝트
오늘 일정(24.05.13)을 추가하였습니다.
</commit_message>
<xml_diff>
--- a/API 명세_서유준.docx
+++ b/API 명세_서유준.docx
@@ -7,7 +7,7 @@
         <w:rPr>
           <w:rFonts w:hint="eastAsia"/>
         </w:rPr>
-        <w:t>닭가슴살 쇼핑몰 도메인</w:t>
+        <w:t>쇼핑몰 도메인</w:t>
       </w:r>
     </w:p>
     <w:p>
@@ -17,6 +17,753 @@
         </w:rPr>
         <w:t>(모든 기능 나열 -&gt; 특정 부피로 분류)</w:t>
       </w:r>
+    </w:p>
+    <w:p/>
+    <w:p>
+      <w:pPr>
+        <w:widowControl/>
+        <w:wordWrap/>
+        <w:autoSpaceDE/>
+        <w:autoSpaceDN/>
+        <w:rPr>
+          <w:b/>
+          <w:bCs/>
+        </w:rPr>
+      </w:pPr>
+      <w:r>
+        <w:rPr>
+          <w:rFonts w:hint="eastAsia"/>
+          <w:b/>
+          <w:bCs/>
+        </w:rPr>
+        <w:t>Response Format</w:t>
+      </w:r>
+    </w:p>
+    <w:p>
+      <w:pPr>
+        <w:pStyle w:val="a6"/>
+        <w:widowControl/>
+        <w:numPr>
+          <w:ilvl w:val="0"/>
+          <w:numId w:val="8"/>
+        </w:numPr>
+        <w:wordWrap/>
+        <w:autoSpaceDE/>
+        <w:autoSpaceDN/>
+        <w:rPr>
+          <w:b/>
+          <w:bCs/>
+        </w:rPr>
+      </w:pPr>
+      <w:r>
+        <w:rPr>
+          <w:rFonts w:hint="eastAsia"/>
+          <w:b/>
+          <w:bCs/>
+        </w:rPr>
+        <w:t>성공</w:t>
+      </w:r>
+    </w:p>
+    <w:p>
+      <w:pPr>
+        <w:widowControl/>
+        <w:wordWrap/>
+        <w:autoSpaceDE/>
+        <w:autoSpaceDN/>
+        <w:ind w:firstLine="440"/>
+        <w:rPr>
+          <w:b/>
+          <w:bCs/>
+        </w:rPr>
+      </w:pPr>
+      <w:r>
+        <w:rPr>
+          <w:rFonts w:hint="eastAsia"/>
+          <w:b/>
+          <w:bCs/>
+        </w:rPr>
+        <w:t>{</w:t>
+      </w:r>
+    </w:p>
+    <w:p>
+      <w:pPr>
+        <w:widowControl/>
+        <w:wordWrap/>
+        <w:autoSpaceDE/>
+        <w:autoSpaceDN/>
+        <w:rPr>
+          <w:rFonts w:hint="eastAsia"/>
+          <w:b/>
+          <w:bCs/>
+        </w:rPr>
+      </w:pPr>
+      <w:r>
+        <w:rPr>
+          <w:b/>
+          <w:bCs/>
+        </w:rPr>
+        <w:tab/>
+        <w:t>“</w:t>
+      </w:r>
+      <w:r>
+        <w:rPr>
+          <w:rFonts w:hint="eastAsia"/>
+          <w:b/>
+          <w:bCs/>
+        </w:rPr>
+        <w:t>success</w:t>
+      </w:r>
+      <w:proofErr w:type="gramStart"/>
+      <w:r>
+        <w:rPr>
+          <w:b/>
+          <w:bCs/>
+        </w:rPr>
+        <w:t>”</w:t>
+      </w:r>
+      <w:r>
+        <w:rPr>
+          <w:rFonts w:hint="eastAsia"/>
+          <w:b/>
+          <w:bCs/>
+        </w:rPr>
+        <w:t xml:space="preserve"> :</w:t>
+      </w:r>
+      <w:proofErr w:type="gramEnd"/>
+      <w:r>
+        <w:rPr>
+          <w:rFonts w:hint="eastAsia"/>
+          <w:b/>
+          <w:bCs/>
+        </w:rPr>
+        <w:t xml:space="preserve"> True,</w:t>
+      </w:r>
+    </w:p>
+    <w:p>
+      <w:pPr>
+        <w:widowControl/>
+        <w:wordWrap/>
+        <w:autoSpaceDE/>
+        <w:autoSpaceDN/>
+        <w:rPr>
+          <w:rFonts w:hint="eastAsia"/>
+          <w:b/>
+          <w:bCs/>
+        </w:rPr>
+      </w:pPr>
+      <w:r>
+        <w:rPr>
+          <w:b/>
+          <w:bCs/>
+        </w:rPr>
+        <w:tab/>
+        <w:t>“</w:t>
+      </w:r>
+      <w:r>
+        <w:rPr>
+          <w:rFonts w:hint="eastAsia"/>
+          <w:b/>
+          <w:bCs/>
+        </w:rPr>
+        <w:t>response</w:t>
+      </w:r>
+      <w:proofErr w:type="gramStart"/>
+      <w:r>
+        <w:rPr>
+          <w:b/>
+          <w:bCs/>
+        </w:rPr>
+        <w:t>”</w:t>
+      </w:r>
+      <w:r>
+        <w:rPr>
+          <w:rFonts w:hint="eastAsia"/>
+          <w:b/>
+          <w:bCs/>
+        </w:rPr>
+        <w:t xml:space="preserve"> :</w:t>
+      </w:r>
+      <w:proofErr w:type="gramEnd"/>
+      <w:r>
+        <w:rPr>
+          <w:rFonts w:hint="eastAsia"/>
+          <w:b/>
+          <w:bCs/>
+        </w:rPr>
+        <w:t xml:space="preserve"> 응답 데이터(객체),</w:t>
+      </w:r>
+    </w:p>
+    <w:p>
+      <w:pPr>
+        <w:widowControl/>
+        <w:wordWrap/>
+        <w:autoSpaceDE/>
+        <w:autoSpaceDN/>
+        <w:rPr>
+          <w:rFonts w:hint="eastAsia"/>
+          <w:b/>
+          <w:bCs/>
+        </w:rPr>
+      </w:pPr>
+      <w:r>
+        <w:rPr>
+          <w:b/>
+          <w:bCs/>
+        </w:rPr>
+        <w:tab/>
+        <w:t>“</w:t>
+      </w:r>
+      <w:r>
+        <w:rPr>
+          <w:rFonts w:hint="eastAsia"/>
+          <w:b/>
+          <w:bCs/>
+        </w:rPr>
+        <w:t>error</w:t>
+      </w:r>
+      <w:proofErr w:type="gramStart"/>
+      <w:r>
+        <w:rPr>
+          <w:b/>
+          <w:bCs/>
+        </w:rPr>
+        <w:t>”</w:t>
+      </w:r>
+      <w:r>
+        <w:rPr>
+          <w:rFonts w:hint="eastAsia"/>
+          <w:b/>
+          <w:bCs/>
+        </w:rPr>
+        <w:t xml:space="preserve"> :</w:t>
+      </w:r>
+      <w:proofErr w:type="gramEnd"/>
+      <w:r>
+        <w:rPr>
+          <w:rFonts w:hint="eastAsia"/>
+          <w:b/>
+          <w:bCs/>
+        </w:rPr>
+        <w:t xml:space="preserve"> </w:t>
+      </w:r>
+      <w:r>
+        <w:rPr>
+          <w:rFonts w:hint="eastAsia"/>
+          <w:b/>
+          <w:bCs/>
+        </w:rPr>
+        <w:t>null</w:t>
+      </w:r>
+    </w:p>
+    <w:p>
+      <w:pPr>
+        <w:widowControl/>
+        <w:wordWrap/>
+        <w:autoSpaceDE/>
+        <w:autoSpaceDN/>
+        <w:ind w:firstLine="440"/>
+        <w:rPr>
+          <w:b/>
+          <w:bCs/>
+        </w:rPr>
+      </w:pPr>
+      <w:r>
+        <w:rPr>
+          <w:rFonts w:hint="eastAsia"/>
+          <w:b/>
+          <w:bCs/>
+        </w:rPr>
+        <w:t>}</w:t>
+      </w:r>
+    </w:p>
+    <w:p>
+      <w:pPr>
+        <w:widowControl/>
+        <w:wordWrap/>
+        <w:autoSpaceDE/>
+        <w:autoSpaceDN/>
+        <w:rPr>
+          <w:b/>
+          <w:bCs/>
+        </w:rPr>
+      </w:pPr>
+    </w:p>
+    <w:p>
+      <w:pPr>
+        <w:pStyle w:val="a6"/>
+        <w:widowControl/>
+        <w:numPr>
+          <w:ilvl w:val="0"/>
+          <w:numId w:val="8"/>
+        </w:numPr>
+        <w:wordWrap/>
+        <w:autoSpaceDE/>
+        <w:autoSpaceDN/>
+        <w:rPr>
+          <w:b/>
+          <w:bCs/>
+        </w:rPr>
+      </w:pPr>
+      <w:r>
+        <w:rPr>
+          <w:rFonts w:hint="eastAsia"/>
+          <w:b/>
+          <w:bCs/>
+        </w:rPr>
+        <w:t>실패</w:t>
+      </w:r>
+    </w:p>
+    <w:p>
+      <w:pPr>
+        <w:pStyle w:val="a6"/>
+        <w:widowControl/>
+        <w:wordWrap/>
+        <w:autoSpaceDE/>
+        <w:autoSpaceDN/>
+        <w:ind w:left="800"/>
+        <w:rPr>
+          <w:b/>
+          <w:bCs/>
+        </w:rPr>
+      </w:pPr>
+      <w:r>
+        <w:rPr>
+          <w:rFonts w:hint="eastAsia"/>
+          <w:b/>
+          <w:bCs/>
+        </w:rPr>
+        <w:t>{</w:t>
+      </w:r>
+    </w:p>
+    <w:p>
+      <w:pPr>
+        <w:pStyle w:val="a6"/>
+        <w:widowControl/>
+        <w:wordWrap/>
+        <w:autoSpaceDE/>
+        <w:autoSpaceDN/>
+        <w:ind w:left="800"/>
+        <w:rPr>
+          <w:rFonts w:hint="eastAsia"/>
+          <w:b/>
+          <w:bCs/>
+        </w:rPr>
+      </w:pPr>
+      <w:r>
+        <w:rPr>
+          <w:b/>
+          <w:bCs/>
+        </w:rPr>
+        <w:tab/>
+        <w:t>“</w:t>
+      </w:r>
+      <w:r>
+        <w:rPr>
+          <w:rFonts w:hint="eastAsia"/>
+          <w:b/>
+          <w:bCs/>
+        </w:rPr>
+        <w:t>success</w:t>
+      </w:r>
+      <w:proofErr w:type="gramStart"/>
+      <w:r>
+        <w:rPr>
+          <w:b/>
+          <w:bCs/>
+        </w:rPr>
+        <w:t>”</w:t>
+      </w:r>
+      <w:r>
+        <w:rPr>
+          <w:rFonts w:hint="eastAsia"/>
+          <w:b/>
+          <w:bCs/>
+        </w:rPr>
+        <w:t xml:space="preserve"> :</w:t>
+      </w:r>
+      <w:proofErr w:type="gramEnd"/>
+      <w:r>
+        <w:rPr>
+          <w:rFonts w:hint="eastAsia"/>
+          <w:b/>
+          <w:bCs/>
+        </w:rPr>
+        <w:t xml:space="preserve"> </w:t>
+      </w:r>
+      <w:r>
+        <w:rPr>
+          <w:rFonts w:hint="eastAsia"/>
+          <w:b/>
+          <w:bCs/>
+        </w:rPr>
+        <w:t>False</w:t>
+      </w:r>
+      <w:r>
+        <w:rPr>
+          <w:rFonts w:hint="eastAsia"/>
+          <w:b/>
+          <w:bCs/>
+        </w:rPr>
+        <w:t>,</w:t>
+      </w:r>
+    </w:p>
+    <w:p>
+      <w:pPr>
+        <w:pStyle w:val="a6"/>
+        <w:widowControl/>
+        <w:wordWrap/>
+        <w:autoSpaceDE/>
+        <w:autoSpaceDN/>
+        <w:ind w:left="800"/>
+        <w:rPr>
+          <w:rFonts w:hint="eastAsia"/>
+          <w:b/>
+          <w:bCs/>
+        </w:rPr>
+      </w:pPr>
+      <w:r>
+        <w:rPr>
+          <w:b/>
+          <w:bCs/>
+        </w:rPr>
+        <w:tab/>
+        <w:t>“</w:t>
+      </w:r>
+      <w:r>
+        <w:rPr>
+          <w:rFonts w:hint="eastAsia"/>
+          <w:b/>
+          <w:bCs/>
+        </w:rPr>
+        <w:t>response</w:t>
+      </w:r>
+      <w:proofErr w:type="gramStart"/>
+      <w:r>
+        <w:rPr>
+          <w:b/>
+          <w:bCs/>
+        </w:rPr>
+        <w:t>”</w:t>
+      </w:r>
+      <w:r>
+        <w:rPr>
+          <w:rFonts w:hint="eastAsia"/>
+          <w:b/>
+          <w:bCs/>
+        </w:rPr>
+        <w:t xml:space="preserve"> :</w:t>
+      </w:r>
+      <w:proofErr w:type="gramEnd"/>
+      <w:r>
+        <w:rPr>
+          <w:rFonts w:hint="eastAsia"/>
+          <w:b/>
+          <w:bCs/>
+        </w:rPr>
+        <w:t xml:space="preserve"> </w:t>
+      </w:r>
+      <w:r>
+        <w:rPr>
+          <w:rFonts w:hint="eastAsia"/>
+          <w:b/>
+          <w:bCs/>
+        </w:rPr>
+        <w:t>null</w:t>
+      </w:r>
+      <w:r>
+        <w:rPr>
+          <w:rFonts w:hint="eastAsia"/>
+          <w:b/>
+          <w:bCs/>
+        </w:rPr>
+        <w:t>,</w:t>
+      </w:r>
+    </w:p>
+    <w:p>
+      <w:pPr>
+        <w:pStyle w:val="a6"/>
+        <w:widowControl/>
+        <w:wordWrap/>
+        <w:autoSpaceDE/>
+        <w:autoSpaceDN/>
+        <w:ind w:left="800"/>
+        <w:rPr>
+          <w:b/>
+          <w:bCs/>
+        </w:rPr>
+      </w:pPr>
+      <w:r>
+        <w:rPr>
+          <w:b/>
+          <w:bCs/>
+        </w:rPr>
+        <w:tab/>
+        <w:t>“</w:t>
+      </w:r>
+      <w:r>
+        <w:rPr>
+          <w:rFonts w:hint="eastAsia"/>
+          <w:b/>
+          <w:bCs/>
+        </w:rPr>
+        <w:t>error</w:t>
+      </w:r>
+      <w:proofErr w:type="gramStart"/>
+      <w:r>
+        <w:rPr>
+          <w:b/>
+          <w:bCs/>
+        </w:rPr>
+        <w:t>”</w:t>
+      </w:r>
+      <w:r>
+        <w:rPr>
+          <w:rFonts w:hint="eastAsia"/>
+          <w:b/>
+          <w:bCs/>
+        </w:rPr>
+        <w:t xml:space="preserve"> :</w:t>
+      </w:r>
+      <w:proofErr w:type="gramEnd"/>
+      <w:r>
+        <w:rPr>
+          <w:rFonts w:hint="eastAsia"/>
+          <w:b/>
+          <w:bCs/>
+        </w:rPr>
+        <w:t xml:space="preserve"> {</w:t>
+      </w:r>
+    </w:p>
+    <w:p>
+      <w:pPr>
+        <w:pStyle w:val="a6"/>
+        <w:widowControl/>
+        <w:wordWrap/>
+        <w:autoSpaceDE/>
+        <w:autoSpaceDN/>
+        <w:ind w:left="800"/>
+        <w:rPr>
+          <w:b/>
+          <w:bCs/>
+        </w:rPr>
+      </w:pPr>
+      <w:r>
+        <w:rPr>
+          <w:b/>
+          <w:bCs/>
+        </w:rPr>
+        <w:tab/>
+      </w:r>
+      <w:r>
+        <w:rPr>
+          <w:b/>
+          <w:bCs/>
+        </w:rPr>
+        <w:tab/>
+        <w:t>“</w:t>
+      </w:r>
+      <w:r>
+        <w:rPr>
+          <w:rFonts w:hint="eastAsia"/>
+          <w:b/>
+          <w:bCs/>
+        </w:rPr>
+        <w:t>message</w:t>
+      </w:r>
+      <w:r>
+        <w:rPr>
+          <w:b/>
+          <w:bCs/>
+        </w:rPr>
+        <w:t>”</w:t>
+      </w:r>
+      <w:r>
+        <w:rPr>
+          <w:rFonts w:hint="eastAsia"/>
+          <w:b/>
+          <w:bCs/>
+        </w:rPr>
+        <w:t xml:space="preserve">: </w:t>
+      </w:r>
+      <w:r>
+        <w:rPr>
+          <w:b/>
+          <w:bCs/>
+        </w:rPr>
+        <w:t>“</w:t>
+      </w:r>
+      <w:r>
+        <w:rPr>
+          <w:rFonts w:hint="eastAsia"/>
+          <w:b/>
+          <w:bCs/>
+        </w:rPr>
+        <w:t>에러 메시지</w:t>
+      </w:r>
+      <w:r>
+        <w:rPr>
+          <w:b/>
+          <w:bCs/>
+        </w:rPr>
+        <w:t>”</w:t>
+      </w:r>
+      <w:r>
+        <w:rPr>
+          <w:rFonts w:hint="eastAsia"/>
+          <w:b/>
+          <w:bCs/>
+        </w:rPr>
+        <w:t xml:space="preserve">, </w:t>
+      </w:r>
+    </w:p>
+    <w:p>
+      <w:pPr>
+        <w:pStyle w:val="a6"/>
+        <w:widowControl/>
+        <w:wordWrap/>
+        <w:autoSpaceDE/>
+        <w:autoSpaceDN/>
+        <w:ind w:left="800"/>
+        <w:rPr>
+          <w:rFonts w:hint="eastAsia"/>
+          <w:b/>
+          <w:bCs/>
+        </w:rPr>
+      </w:pPr>
+      <w:r>
+        <w:rPr>
+          <w:b/>
+          <w:bCs/>
+        </w:rPr>
+        <w:tab/>
+      </w:r>
+      <w:r>
+        <w:rPr>
+          <w:b/>
+          <w:bCs/>
+        </w:rPr>
+        <w:tab/>
+        <w:t>“</w:t>
+      </w:r>
+      <w:r>
+        <w:rPr>
+          <w:rFonts w:hint="eastAsia"/>
+          <w:b/>
+          <w:bCs/>
+        </w:rPr>
+        <w:t>status</w:t>
+      </w:r>
+      <w:r>
+        <w:rPr>
+          <w:b/>
+          <w:bCs/>
+        </w:rPr>
+        <w:t>”</w:t>
+      </w:r>
+      <w:r>
+        <w:rPr>
+          <w:rFonts w:hint="eastAsia"/>
+          <w:b/>
+          <w:bCs/>
+        </w:rPr>
+        <w:t>: HTTP status</w:t>
+      </w:r>
+    </w:p>
+    <w:p>
+      <w:pPr>
+        <w:pStyle w:val="a6"/>
+        <w:widowControl/>
+        <w:wordWrap/>
+        <w:autoSpaceDE/>
+        <w:autoSpaceDN/>
+        <w:ind w:left="800" w:firstLine="800"/>
+        <w:rPr>
+          <w:rFonts w:hint="eastAsia"/>
+          <w:b/>
+          <w:bCs/>
+        </w:rPr>
+      </w:pPr>
+      <w:r>
+        <w:rPr>
+          <w:rFonts w:hint="eastAsia"/>
+          <w:b/>
+          <w:bCs/>
+        </w:rPr>
+        <w:t>}</w:t>
+      </w:r>
+    </w:p>
+    <w:p>
+      <w:pPr>
+        <w:pStyle w:val="a6"/>
+        <w:widowControl/>
+        <w:wordWrap/>
+        <w:autoSpaceDE/>
+        <w:autoSpaceDN/>
+        <w:ind w:left="800"/>
+        <w:rPr>
+          <w:b/>
+          <w:bCs/>
+        </w:rPr>
+      </w:pPr>
+      <w:r>
+        <w:rPr>
+          <w:rFonts w:hint="eastAsia"/>
+          <w:b/>
+          <w:bCs/>
+        </w:rPr>
+        <w:t>}</w:t>
+      </w:r>
+    </w:p>
+    <w:p>
+      <w:pPr>
+        <w:widowControl/>
+        <w:wordWrap/>
+        <w:autoSpaceDE/>
+        <w:autoSpaceDN/>
+        <w:ind w:left="440"/>
+        <w:rPr>
+          <w:rFonts w:hint="eastAsia"/>
+          <w:b/>
+          <w:bCs/>
+        </w:rPr>
+      </w:pPr>
+    </w:p>
+    <w:p>
+      <w:pPr>
+        <w:widowControl/>
+        <w:wordWrap/>
+        <w:autoSpaceDE/>
+        <w:autoSpaceDN/>
+        <w:rPr>
+          <w:b/>
+          <w:bCs/>
+        </w:rPr>
+      </w:pPr>
+    </w:p>
+    <w:p>
+      <w:pPr>
+        <w:widowControl/>
+        <w:wordWrap/>
+        <w:autoSpaceDE/>
+        <w:autoSpaceDN/>
+        <w:rPr>
+          <w:b/>
+          <w:bCs/>
+        </w:rPr>
+      </w:pPr>
+    </w:p>
+    <w:p>
+      <w:pPr>
+        <w:widowControl/>
+        <w:wordWrap/>
+        <w:autoSpaceDE/>
+        <w:autoSpaceDN/>
+        <w:rPr>
+          <w:rFonts w:hint="eastAsia"/>
+          <w:b/>
+          <w:bCs/>
+        </w:rPr>
+      </w:pPr>
     </w:p>
     <w:p>
       <w:pPr>
@@ -137,6 +884,7 @@
           <w:b/>
           <w:bCs/>
         </w:rPr>
+        <w:lastRenderedPageBreak/>
         <w:t xml:space="preserve">// </w:t>
       </w:r>
       <w:r>
@@ -492,7 +1240,13 @@
         <w:rPr>
           <w:rFonts w:hint="eastAsia"/>
         </w:rPr>
-        <w:t>// id 여러 개 어떻게 담아 보내지?</w:t>
+        <w:t>-</w:t>
+      </w:r>
+      <w:r>
+        <w:rPr>
+          <w:rFonts w:hint="eastAsia"/>
+        </w:rPr>
+        <w:t xml:space="preserve"> id 여러 개 어떻게 담아 보내지?</w:t>
       </w:r>
     </w:p>
     <w:p>
@@ -657,18 +1411,20 @@
           <w:numId w:val="5"/>
         </w:numPr>
         <w:rPr>
-          <w:rFonts w:hint="eastAsia"/>
-          <w:b/>
-          <w:bCs/>
-        </w:rPr>
-      </w:pPr>
-      <w:r>
-        <w:rPr>
-          <w:rFonts w:hint="eastAsia"/>
-          <w:b/>
-          <w:bCs/>
-        </w:rPr>
-        <w:lastRenderedPageBreak/>
+          <w:b/>
+          <w:bCs/>
+          <w:sz w:val="28"/>
+          <w:szCs w:val="32"/>
+        </w:rPr>
+      </w:pPr>
+      <w:r>
+        <w:rPr>
+          <w:rFonts w:hint="eastAsia"/>
+          <w:b/>
+          <w:bCs/>
+          <w:sz w:val="28"/>
+          <w:szCs w:val="32"/>
+        </w:rPr>
         <w:t>상품 도메인</w:t>
       </w:r>
     </w:p>
@@ -730,11 +1486,6 @@
             <w:tcW w:w="6894" w:type="dxa"/>
           </w:tcPr>
           <w:p>
-            <w:pPr>
-              <w:rPr>
-                <w:rFonts w:hint="eastAsia"/>
-              </w:rPr>
-            </w:pPr>
             <w:r>
               <w:rPr>
                 <w:rFonts w:hint="eastAsia"/>
@@ -950,6 +1701,7 @@
                 <w:b/>
                 <w:bCs/>
               </w:rPr>
+              <w:lastRenderedPageBreak/>
               <w:t>Request Body</w:t>
             </w:r>
           </w:p>
@@ -1143,11 +1895,6 @@
             </w:r>
           </w:p>
           <w:p>
-            <w:pPr>
-              <w:rPr>
-                <w:rFonts w:hint="eastAsia"/>
-              </w:rPr>
-            </w:pPr>
             <w:r>
               <w:rPr>
                 <w:rFonts w:hint="eastAsia"/>
@@ -1557,7 +2304,6 @@
               <w:rPr>
                 <w:rFonts w:hint="eastAsia"/>
               </w:rPr>
-              <w:lastRenderedPageBreak/>
               <w:t xml:space="preserve">        }</w:t>
             </w:r>
           </w:p>
@@ -1675,6 +2421,7 @@
           <w:b/>
           <w:bCs/>
         </w:rPr>
+        <w:lastRenderedPageBreak/>
         <w:t>카테고리별 조회 : URL / categoryId = {categoryId}</w:t>
       </w:r>
     </w:p>
@@ -1946,6 +2693,12 @@
               <w:t xml:space="preserve">           </w:t>
             </w:r>
             <w:r>
+              <w:rPr>
+                <w:rFonts w:hint="eastAsia"/>
+              </w:rPr>
+              <w:t xml:space="preserve">    </w:t>
+            </w:r>
+            <w:r>
               <w:t>“</w:t>
             </w:r>
             <w:r>
@@ -1954,6 +2707,7 @@
               </w:rPr>
               <w:t>name</w:t>
             </w:r>
+            <w:proofErr w:type="gramStart"/>
             <w:r>
               <w:t>”</w:t>
             </w:r>
@@ -1961,7 +2715,14 @@
               <w:rPr>
                 <w:rFonts w:hint="eastAsia"/>
               </w:rPr>
-              <w:t xml:space="preserve"> : </w:t>
+              <w:t xml:space="preserve"> :</w:t>
+            </w:r>
+            <w:proofErr w:type="gramEnd"/>
+            <w:r>
+              <w:rPr>
+                <w:rFonts w:hint="eastAsia"/>
+              </w:rPr>
+              <w:t xml:space="preserve"> </w:t>
             </w:r>
             <w:r>
               <w:t>“</w:t>
@@ -1990,6 +2751,12 @@
               <w:t xml:space="preserve">           </w:t>
             </w:r>
             <w:r>
+              <w:rPr>
+                <w:rFonts w:hint="eastAsia"/>
+              </w:rPr>
+              <w:t xml:space="preserve">    </w:t>
+            </w:r>
+            <w:r>
               <w:t>“</w:t>
             </w:r>
             <w:r>
@@ -1998,6 +2765,7 @@
               </w:rPr>
               <w:t>price</w:t>
             </w:r>
+            <w:proofErr w:type="gramStart"/>
             <w:r>
               <w:t>”</w:t>
             </w:r>
@@ -2005,7 +2773,14 @@
               <w:rPr>
                 <w:rFonts w:hint="eastAsia"/>
               </w:rPr>
-              <w:t xml:space="preserve"> : 가격,</w:t>
+              <w:t xml:space="preserve"> :</w:t>
+            </w:r>
+            <w:proofErr w:type="gramEnd"/>
+            <w:r>
+              <w:rPr>
+                <w:rFonts w:hint="eastAsia"/>
+              </w:rPr>
+              <w:t xml:space="preserve"> 가격,</w:t>
             </w:r>
           </w:p>
           <w:p>
@@ -2016,6 +2791,12 @@
               <w:t xml:space="preserve">           </w:t>
             </w:r>
             <w:r>
+              <w:rPr>
+                <w:rFonts w:hint="eastAsia"/>
+              </w:rPr>
+              <w:t xml:space="preserve">    </w:t>
+            </w:r>
+            <w:r>
               <w:t>“</w:t>
             </w:r>
             <w:r>
@@ -2024,6 +2805,7 @@
               </w:rPr>
               <w:t>description</w:t>
             </w:r>
+            <w:proofErr w:type="gramStart"/>
             <w:r>
               <w:t>”</w:t>
             </w:r>
@@ -2031,7 +2813,14 @@
               <w:rPr>
                 <w:rFonts w:hint="eastAsia"/>
               </w:rPr>
-              <w:t xml:space="preserve"> : </w:t>
+              <w:t xml:space="preserve"> :</w:t>
+            </w:r>
+            <w:proofErr w:type="gramEnd"/>
+            <w:r>
+              <w:rPr>
+                <w:rFonts w:hint="eastAsia"/>
+              </w:rPr>
+              <w:t xml:space="preserve"> </w:t>
             </w:r>
             <w:r>
               <w:t>“</w:t>
@@ -2053,11 +2842,6 @@
             </w:r>
           </w:p>
           <w:p>
-            <w:pPr>
-              <w:rPr>
-                <w:rFonts w:hint="eastAsia"/>
-              </w:rPr>
-            </w:pPr>
             <w:r>
               <w:rPr>
                 <w:rFonts w:hint="eastAsia"/>
@@ -2065,14 +2849,23 @@
               <w:t xml:space="preserve">           </w:t>
             </w:r>
             <w:r>
+              <w:rPr>
+                <w:rFonts w:hint="eastAsia"/>
+              </w:rPr>
+              <w:t xml:space="preserve">    </w:t>
+            </w:r>
+            <w:r>
               <w:t>“</w:t>
             </w:r>
+            <w:proofErr w:type="spellStart"/>
             <w:r>
               <w:rPr>
                 <w:rFonts w:hint="eastAsia"/>
               </w:rPr>
               <w:t>categoryId</w:t>
             </w:r>
+            <w:proofErr w:type="spellEnd"/>
+            <w:proofErr w:type="gramStart"/>
             <w:r>
               <w:t>”</w:t>
             </w:r>
@@ -2080,7 +2873,14 @@
               <w:rPr>
                 <w:rFonts w:hint="eastAsia"/>
               </w:rPr>
-              <w:t xml:space="preserve"> : 카테고리id</w:t>
+              <w:t xml:space="preserve"> :</w:t>
+            </w:r>
+            <w:proofErr w:type="gramEnd"/>
+            <w:r>
+              <w:rPr>
+                <w:rFonts w:hint="eastAsia"/>
+              </w:rPr>
+              <w:t xml:space="preserve"> 카테고리id</w:t>
             </w:r>
           </w:p>
           <w:p>
@@ -2131,6 +2931,12 @@
               <w:t xml:space="preserve">           </w:t>
             </w:r>
             <w:r>
+              <w:rPr>
+                <w:rFonts w:hint="eastAsia"/>
+              </w:rPr>
+              <w:t xml:space="preserve">    </w:t>
+            </w:r>
+            <w:r>
               <w:t>“</w:t>
             </w:r>
             <w:r>
@@ -2139,6 +2945,7 @@
               </w:rPr>
               <w:t>name</w:t>
             </w:r>
+            <w:proofErr w:type="gramStart"/>
             <w:r>
               <w:t>”</w:t>
             </w:r>
@@ -2146,7 +2953,14 @@
               <w:rPr>
                 <w:rFonts w:hint="eastAsia"/>
               </w:rPr>
-              <w:t xml:space="preserve"> : </w:t>
+              <w:t xml:space="preserve"> :</w:t>
+            </w:r>
+            <w:proofErr w:type="gramEnd"/>
+            <w:r>
+              <w:rPr>
+                <w:rFonts w:hint="eastAsia"/>
+              </w:rPr>
+              <w:t xml:space="preserve"> </w:t>
             </w:r>
             <w:r>
               <w:t>“</w:t>
@@ -2175,6 +2989,12 @@
               <w:t xml:space="preserve">           </w:t>
             </w:r>
             <w:r>
+              <w:rPr>
+                <w:rFonts w:hint="eastAsia"/>
+              </w:rPr>
+              <w:t xml:space="preserve">    </w:t>
+            </w:r>
+            <w:r>
               <w:t>“</w:t>
             </w:r>
             <w:r>
@@ -2183,6 +3003,7 @@
               </w:rPr>
               <w:t>price</w:t>
             </w:r>
+            <w:proofErr w:type="gramStart"/>
             <w:r>
               <w:t>”</w:t>
             </w:r>
@@ -2190,7 +3011,14 @@
               <w:rPr>
                 <w:rFonts w:hint="eastAsia"/>
               </w:rPr>
-              <w:t xml:space="preserve"> : 가격,</w:t>
+              <w:t xml:space="preserve"> :</w:t>
+            </w:r>
+            <w:proofErr w:type="gramEnd"/>
+            <w:r>
+              <w:rPr>
+                <w:rFonts w:hint="eastAsia"/>
+              </w:rPr>
+              <w:t xml:space="preserve"> 가격,</w:t>
             </w:r>
           </w:p>
           <w:p>
@@ -2201,6 +3029,12 @@
               <w:t xml:space="preserve">           </w:t>
             </w:r>
             <w:r>
+              <w:rPr>
+                <w:rFonts w:hint="eastAsia"/>
+              </w:rPr>
+              <w:t xml:space="preserve">    </w:t>
+            </w:r>
+            <w:r>
               <w:t>“</w:t>
             </w:r>
             <w:r>
@@ -2209,6 +3043,7 @@
               </w:rPr>
               <w:t>description</w:t>
             </w:r>
+            <w:proofErr w:type="gramStart"/>
             <w:r>
               <w:t>”</w:t>
             </w:r>
@@ -2216,7 +3051,14 @@
               <w:rPr>
                 <w:rFonts w:hint="eastAsia"/>
               </w:rPr>
-              <w:t xml:space="preserve"> : </w:t>
+              <w:t xml:space="preserve"> :</w:t>
+            </w:r>
+            <w:proofErr w:type="gramEnd"/>
+            <w:r>
+              <w:rPr>
+                <w:rFonts w:hint="eastAsia"/>
+              </w:rPr>
+              <w:t xml:space="preserve"> </w:t>
             </w:r>
             <w:r>
               <w:t>“</w:t>
@@ -2240,19 +3082,19 @@
           <w:p>
             <w:pPr>
               <w:ind w:firstLineChars="600" w:firstLine="1320"/>
-              <w:rPr>
-                <w:rFonts w:hint="eastAsia"/>
-              </w:rPr>
             </w:pPr>
             <w:r>
               <w:t>“</w:t>
             </w:r>
+            <w:proofErr w:type="spellStart"/>
             <w:r>
               <w:rPr>
                 <w:rFonts w:hint="eastAsia"/>
               </w:rPr>
               <w:t>categoryId</w:t>
             </w:r>
+            <w:proofErr w:type="spellEnd"/>
+            <w:proofErr w:type="gramStart"/>
             <w:r>
               <w:t>”</w:t>
             </w:r>
@@ -2260,7 +3102,14 @@
               <w:rPr>
                 <w:rFonts w:hint="eastAsia"/>
               </w:rPr>
-              <w:t xml:space="preserve"> : 카테고리id</w:t>
+              <w:t xml:space="preserve"> :</w:t>
+            </w:r>
+            <w:proofErr w:type="gramEnd"/>
+            <w:r>
+              <w:rPr>
+                <w:rFonts w:hint="eastAsia"/>
+              </w:rPr>
+              <w:t xml:space="preserve"> 카테고리id</w:t>
             </w:r>
           </w:p>
           <w:p>
@@ -2376,6 +3225,7 @@
     <w:p>
       <w:pPr>
         <w:rPr>
+          <w:rFonts w:hint="eastAsia"/>
           <w:b/>
           <w:bCs/>
         </w:rPr>
@@ -2567,6 +3417,7 @@
                 <w:b/>
                 <w:bCs/>
               </w:rPr>
+              <w:lastRenderedPageBreak/>
               <w:t>Response Body</w:t>
             </w:r>
           </w:p>
@@ -2724,11 +3575,6 @@
             </w:r>
           </w:p>
           <w:p>
-            <w:pPr>
-              <w:rPr>
-                <w:rFonts w:hint="eastAsia"/>
-              </w:rPr>
-            </w:pPr>
             <w:r>
               <w:rPr>
                 <w:rFonts w:hint="eastAsia"/>
@@ -2766,6 +3612,26 @@
       </w:tr>
     </w:tbl>
     <w:p/>
+    <w:p/>
+    <w:p/>
+    <w:p/>
+    <w:p/>
+    <w:p/>
+    <w:p/>
+    <w:p/>
+    <w:p/>
+    <w:p/>
+    <w:p/>
+    <w:p/>
+    <w:p/>
+    <w:p/>
+    <w:p>
+      <w:pPr>
+        <w:rPr>
+          <w:rFonts w:hint="eastAsia"/>
+        </w:rPr>
+      </w:pPr>
+    </w:p>
     <w:p>
       <w:pPr>
         <w:pStyle w:val="a6"/>
@@ -2824,24 +3690,389 @@
             <w:tcW w:w="6894" w:type="dxa"/>
           </w:tcPr>
           <w:p>
+            <w:r>
+              <w:rPr>
+                <w:rFonts w:hint="eastAsia"/>
+              </w:rPr>
+              <w:t>PUT</w:t>
+            </w:r>
+          </w:p>
+        </w:tc>
+      </w:tr>
+      <w:tr>
+        <w:tc>
+          <w:tcPr>
+            <w:tcW w:w="2122" w:type="dxa"/>
+          </w:tcPr>
+          <w:p>
             <w:pPr>
               <w:rPr>
-                <w:rFonts w:hint="eastAsia"/>
+                <w:b/>
+                <w:bCs/>
               </w:rPr>
             </w:pPr>
             <w:r>
               <w:rPr>
                 <w:rFonts w:hint="eastAsia"/>
-              </w:rPr>
-              <w:t>PUT</w:t>
-            </w:r>
-          </w:p>
+                <w:b/>
+                <w:bCs/>
+              </w:rPr>
+              <w:t>URL</w:t>
+            </w:r>
+          </w:p>
+        </w:tc>
+        <w:tc>
+          <w:tcPr>
+            <w:tcW w:w="6894" w:type="dxa"/>
+          </w:tcPr>
+          <w:p>
+            <w:r>
+              <w:rPr>
+                <w:rFonts w:hint="eastAsia"/>
+              </w:rPr>
+              <w:t>/products/{id}</w:t>
+            </w:r>
+          </w:p>
+        </w:tc>
+      </w:tr>
+      <w:tr>
+        <w:tc>
+          <w:tcPr>
+            <w:tcW w:w="2122" w:type="dxa"/>
+          </w:tcPr>
+          <w:p>
+            <w:pPr>
+              <w:rPr>
+                <w:b/>
+                <w:bCs/>
+              </w:rPr>
+            </w:pPr>
+            <w:r>
+              <w:rPr>
+                <w:rFonts w:hint="eastAsia"/>
+                <w:b/>
+                <w:bCs/>
+              </w:rPr>
+              <w:t>HTTP status code</w:t>
+            </w:r>
+          </w:p>
+        </w:tc>
+        <w:tc>
+          <w:tcPr>
+            <w:tcW w:w="6894" w:type="dxa"/>
+          </w:tcPr>
+          <w:p>
+            <w:r>
+              <w:rPr>
+                <w:rFonts w:hint="eastAsia"/>
+              </w:rPr>
+              <w:t xml:space="preserve">성공 </w:t>
+            </w:r>
+            <w:proofErr w:type="gramStart"/>
+            <w:r>
+              <w:rPr>
+                <w:rFonts w:hint="eastAsia"/>
+              </w:rPr>
+              <w:t>200 /</w:t>
+            </w:r>
+            <w:proofErr w:type="gramEnd"/>
+            <w:r>
+              <w:rPr>
+                <w:rFonts w:hint="eastAsia"/>
+              </w:rPr>
+              <w:t xml:space="preserve"> 실패 400</w:t>
+            </w:r>
+          </w:p>
+        </w:tc>
+      </w:tr>
+      <w:tr>
+        <w:tc>
+          <w:tcPr>
+            <w:tcW w:w="2122" w:type="dxa"/>
+          </w:tcPr>
+          <w:p>
+            <w:pPr>
+              <w:rPr>
+                <w:b/>
+                <w:bCs/>
+              </w:rPr>
+            </w:pPr>
+            <w:r>
+              <w:rPr>
+                <w:rFonts w:hint="eastAsia"/>
+                <w:b/>
+                <w:bCs/>
+              </w:rPr>
+              <w:t>Request Body</w:t>
+            </w:r>
+          </w:p>
+        </w:tc>
+        <w:tc>
+          <w:tcPr>
+            <w:tcW w:w="6894" w:type="dxa"/>
+          </w:tcPr>
+          <w:p>
+            <w:r>
+              <w:rPr>
+                <w:rFonts w:hint="eastAsia"/>
+              </w:rPr>
+              <w:t>{</w:t>
+            </w:r>
+          </w:p>
+          <w:p>
+            <w:r>
+              <w:rPr>
+                <w:rFonts w:hint="eastAsia"/>
+              </w:rPr>
+              <w:t xml:space="preserve">    </w:t>
+            </w:r>
+            <w:r>
+              <w:t>“</w:t>
+            </w:r>
+            <w:r>
+              <w:rPr>
+                <w:rFonts w:hint="eastAsia"/>
+              </w:rPr>
+              <w:t>id</w:t>
+            </w:r>
+            <w:r>
+              <w:t>”</w:t>
+            </w:r>
+            <w:r>
+              <w:rPr>
+                <w:rFonts w:hint="eastAsia"/>
+              </w:rPr>
+              <w:t xml:space="preserve"> : 상품 id,</w:t>
+            </w:r>
+          </w:p>
+          <w:p>
+            <w:r>
+              <w:rPr>
+                <w:rFonts w:hint="eastAsia"/>
+              </w:rPr>
+              <w:t xml:space="preserve">    </w:t>
+            </w:r>
+            <w:r>
+              <w:t>“</w:t>
+            </w:r>
+            <w:r>
+              <w:rPr>
+                <w:rFonts w:hint="eastAsia"/>
+              </w:rPr>
+              <w:t>name</w:t>
+            </w:r>
+            <w:r>
+              <w:t>”</w:t>
+            </w:r>
+            <w:r>
+              <w:rPr>
+                <w:rFonts w:hint="eastAsia"/>
+              </w:rPr>
+              <w:t xml:space="preserve"> : </w:t>
+            </w:r>
+            <w:r>
+              <w:t>“</w:t>
+            </w:r>
+            <w:r>
+              <w:rPr>
+                <w:rFonts w:hint="eastAsia"/>
+              </w:rPr>
+              <w:t>상품명</w:t>
+            </w:r>
+            <w:r>
+              <w:t>”</w:t>
+            </w:r>
+            <w:r>
+              <w:rPr>
+                <w:rFonts w:hint="eastAsia"/>
+              </w:rPr>
+              <w:t>,</w:t>
+            </w:r>
+          </w:p>
+          <w:p>
+            <w:r>
+              <w:rPr>
+                <w:rFonts w:hint="eastAsia"/>
+              </w:rPr>
+              <w:lastRenderedPageBreak/>
+              <w:t xml:space="preserve">    </w:t>
+            </w:r>
+            <w:r>
+              <w:t>“</w:t>
+            </w:r>
+            <w:r>
+              <w:rPr>
+                <w:rFonts w:hint="eastAsia"/>
+              </w:rPr>
+              <w:t>price</w:t>
+            </w:r>
+            <w:r>
+              <w:t>”</w:t>
+            </w:r>
+            <w:r>
+              <w:rPr>
+                <w:rFonts w:hint="eastAsia"/>
+              </w:rPr>
+              <w:t xml:space="preserve"> : 가격,</w:t>
+            </w:r>
+          </w:p>
+          <w:p>
+            <w:r>
+              <w:rPr>
+                <w:rFonts w:hint="eastAsia"/>
+              </w:rPr>
+              <w:t xml:space="preserve">    </w:t>
+            </w:r>
+            <w:r>
+              <w:t>“</w:t>
+            </w:r>
+            <w:r>
+              <w:rPr>
+                <w:rFonts w:hint="eastAsia"/>
+              </w:rPr>
+              <w:t>description</w:t>
+            </w:r>
+            <w:r>
+              <w:t>”</w:t>
+            </w:r>
+            <w:r>
+              <w:rPr>
+                <w:rFonts w:hint="eastAsia"/>
+              </w:rPr>
+              <w:t xml:space="preserve"> : </w:t>
+            </w:r>
+            <w:r>
+              <w:t>“</w:t>
+            </w:r>
+            <w:r>
+              <w:rPr>
+                <w:rFonts w:hint="eastAsia"/>
+              </w:rPr>
+              <w:t>상품 설명</w:t>
+            </w:r>
+            <w:r>
+              <w:t>”</w:t>
+            </w:r>
+            <w:r>
+              <w:rPr>
+                <w:rFonts w:hint="eastAsia"/>
+              </w:rPr>
+              <w:t>,</w:t>
+            </w:r>
+          </w:p>
+          <w:p>
+            <w:r>
+              <w:rPr>
+                <w:rFonts w:hint="eastAsia"/>
+              </w:rPr>
+              <w:t xml:space="preserve">    </w:t>
+            </w:r>
+            <w:r>
+              <w:t>“</w:t>
+            </w:r>
+            <w:r>
+              <w:rPr>
+                <w:rFonts w:hint="eastAsia"/>
+              </w:rPr>
+              <w:t>categoryId</w:t>
+            </w:r>
+            <w:r>
+              <w:t>”</w:t>
+            </w:r>
+            <w:r>
+              <w:rPr>
+                <w:rFonts w:hint="eastAsia"/>
+              </w:rPr>
+              <w:t xml:space="preserve"> : 카테고리id</w:t>
+            </w:r>
+          </w:p>
+          <w:p>
+            <w:r>
+              <w:rPr>
+                <w:rFonts w:hint="eastAsia"/>
+              </w:rPr>
+              <w:t>}</w:t>
+            </w:r>
+          </w:p>
+        </w:tc>
+      </w:tr>
+      <w:tr>
+        <w:tc>
+          <w:tcPr>
+            <w:tcW w:w="2122" w:type="dxa"/>
+          </w:tcPr>
+          <w:p>
+            <w:pPr>
+              <w:rPr>
+                <w:b/>
+                <w:bCs/>
+              </w:rPr>
+            </w:pPr>
+            <w:r>
+              <w:rPr>
+                <w:rFonts w:hint="eastAsia"/>
+                <w:b/>
+                <w:bCs/>
+              </w:rPr>
+              <w:lastRenderedPageBreak/>
+              <w:t>Response Body</w:t>
+            </w:r>
+          </w:p>
+        </w:tc>
+        <w:tc>
+          <w:tcPr>
+            <w:tcW w:w="6894" w:type="dxa"/>
+          </w:tcPr>
+          <w:p/>
         </w:tc>
       </w:tr>
     </w:tbl>
     <w:p>
+      <w:pPr>
+        <w:rPr>
+          <w:rFonts w:hint="eastAsia"/>
+        </w:rPr>
+      </w:pPr>
       <w:r>
         <w:br w:type="page"/>
+      </w:r>
+    </w:p>
+    <w:p>
+      <w:pPr>
+        <w:pStyle w:val="a6"/>
+        <w:numPr>
+          <w:ilvl w:val="0"/>
+          <w:numId w:val="6"/>
+        </w:numPr>
+        <w:rPr>
+          <w:b/>
+          <w:bCs/>
+        </w:rPr>
+      </w:pPr>
+      <w:r>
+        <w:rPr>
+          <w:rFonts w:hint="eastAsia"/>
+          <w:b/>
+          <w:bCs/>
+        </w:rPr>
+        <w:lastRenderedPageBreak/>
+        <w:t xml:space="preserve">상품 </w:t>
+      </w:r>
+      <w:r>
+        <w:rPr>
+          <w:rFonts w:hint="eastAsia"/>
+          <w:b/>
+          <w:bCs/>
+        </w:rPr>
+        <w:t>한 개</w:t>
+      </w:r>
+      <w:r>
+        <w:rPr>
+          <w:rFonts w:hint="eastAsia"/>
+          <w:b/>
+          <w:bCs/>
+        </w:rPr>
+        <w:t xml:space="preserve"> 삭제</w:t>
       </w:r>
     </w:p>
     <w:tbl>
@@ -2872,8 +4103,7 @@
                 <w:b/>
                 <w:bCs/>
               </w:rPr>
-              <w:lastRenderedPageBreak/>
-              <w:t>URL</w:t>
+              <w:t>Method</w:t>
             </w:r>
           </w:p>
         </w:tc>
@@ -2886,7 +4116,7 @@
               <w:rPr>
                 <w:rFonts w:hint="eastAsia"/>
               </w:rPr>
-              <w:t>/products/{id}</w:t>
+              <w:t>DELETE</w:t>
             </w:r>
           </w:p>
         </w:tc>
@@ -2909,7 +4139,7 @@
                 <w:b/>
                 <w:bCs/>
               </w:rPr>
-              <w:t>HTTP status code</w:t>
+              <w:t>URL</w:t>
             </w:r>
           </w:p>
         </w:tc>
@@ -2922,39 +4152,7 @@
               <w:rPr>
                 <w:rFonts w:hint="eastAsia"/>
               </w:rPr>
-              <w:t xml:space="preserve">성공 </w:t>
-            </w:r>
-            <w:proofErr w:type="gramStart"/>
-            <w:r>
-              <w:rPr>
-                <w:rFonts w:hint="eastAsia"/>
-              </w:rPr>
-              <w:t>20</w:t>
-            </w:r>
-            <w:r>
-              <w:rPr>
-                <w:rFonts w:hint="eastAsia"/>
-              </w:rPr>
-              <w:t>0</w:t>
-            </w:r>
-            <w:r>
-              <w:rPr>
-                <w:rFonts w:hint="eastAsia"/>
-              </w:rPr>
-              <w:t xml:space="preserve"> /</w:t>
-            </w:r>
-            <w:proofErr w:type="gramEnd"/>
-            <w:r>
-              <w:rPr>
-                <w:rFonts w:hint="eastAsia"/>
-              </w:rPr>
-              <w:t xml:space="preserve"> 실패 40</w:t>
-            </w:r>
-            <w:r>
-              <w:rPr>
-                <w:rFonts w:hint="eastAsia"/>
-              </w:rPr>
-              <w:t>0</w:t>
+              <w:t>/products/{id}</w:t>
             </w:r>
           </w:p>
         </w:tc>
@@ -2977,7 +4175,7 @@
                 <w:b/>
                 <w:bCs/>
               </w:rPr>
-              <w:t>Request Body</w:t>
+              <w:t>HTTP status code</w:t>
             </w:r>
           </w:p>
         </w:tc>
@@ -2990,186 +4188,27 @@
               <w:rPr>
                 <w:rFonts w:hint="eastAsia"/>
               </w:rPr>
-              <w:t>{</w:t>
-            </w:r>
-          </w:p>
-          <w:p>
-            <w:r>
-              <w:rPr>
-                <w:rFonts w:hint="eastAsia"/>
-              </w:rPr>
-              <w:t xml:space="preserve">    </w:t>
-            </w:r>
-            <w:r>
-              <w:t>“</w:t>
-            </w:r>
-            <w:r>
-              <w:rPr>
-                <w:rFonts w:hint="eastAsia"/>
-              </w:rPr>
-              <w:t>id</w:t>
-            </w:r>
-            <w:r>
-              <w:t>”</w:t>
-            </w:r>
-            <w:r>
-              <w:rPr>
-                <w:rFonts w:hint="eastAsia"/>
-              </w:rPr>
-              <w:t xml:space="preserve"> : 상품 id,</w:t>
-            </w:r>
-          </w:p>
-          <w:p>
-            <w:r>
-              <w:rPr>
-                <w:rFonts w:hint="eastAsia"/>
-              </w:rPr>
-              <w:t xml:space="preserve">    </w:t>
-            </w:r>
-            <w:r>
-              <w:t>“</w:t>
-            </w:r>
-            <w:r>
-              <w:rPr>
-                <w:rFonts w:hint="eastAsia"/>
-              </w:rPr>
-              <w:t>name</w:t>
-            </w:r>
-            <w:r>
-              <w:t>”</w:t>
-            </w:r>
-            <w:r>
-              <w:rPr>
-                <w:rFonts w:hint="eastAsia"/>
-              </w:rPr>
-              <w:t xml:space="preserve"> : </w:t>
-            </w:r>
-            <w:r>
-              <w:t>“</w:t>
-            </w:r>
-            <w:r>
-              <w:rPr>
-                <w:rFonts w:hint="eastAsia"/>
-              </w:rPr>
-              <w:t>상품명</w:t>
-            </w:r>
-            <w:r>
-              <w:t>”</w:t>
-            </w:r>
-            <w:r>
-              <w:rPr>
-                <w:rFonts w:hint="eastAsia"/>
-              </w:rPr>
-              <w:t>,</w:t>
-            </w:r>
-          </w:p>
-          <w:p>
-            <w:r>
-              <w:rPr>
-                <w:rFonts w:hint="eastAsia"/>
-              </w:rPr>
-              <w:t xml:space="preserve">    </w:t>
-            </w:r>
-            <w:r>
-              <w:t>“</w:t>
-            </w:r>
-            <w:r>
-              <w:rPr>
-                <w:rFonts w:hint="eastAsia"/>
-              </w:rPr>
-              <w:t>price</w:t>
-            </w:r>
-            <w:r>
-              <w:t>”</w:t>
-            </w:r>
-            <w:r>
-              <w:rPr>
-                <w:rFonts w:hint="eastAsia"/>
-              </w:rPr>
-              <w:t xml:space="preserve"> : 가격,</w:t>
-            </w:r>
-          </w:p>
-          <w:p>
-            <w:r>
-              <w:rPr>
-                <w:rFonts w:hint="eastAsia"/>
-              </w:rPr>
-              <w:t xml:space="preserve">    </w:t>
-            </w:r>
-            <w:r>
-              <w:t>“</w:t>
-            </w:r>
-            <w:r>
-              <w:rPr>
-                <w:rFonts w:hint="eastAsia"/>
-              </w:rPr>
-              <w:t>description</w:t>
-            </w:r>
-            <w:r>
-              <w:t>”</w:t>
-            </w:r>
-            <w:r>
-              <w:rPr>
-                <w:rFonts w:hint="eastAsia"/>
-              </w:rPr>
-              <w:t xml:space="preserve"> : </w:t>
-            </w:r>
-            <w:r>
-              <w:t>“</w:t>
-            </w:r>
-            <w:r>
-              <w:rPr>
-                <w:rFonts w:hint="eastAsia"/>
-              </w:rPr>
-              <w:t>상품 설명</w:t>
-            </w:r>
-            <w:r>
-              <w:t>”</w:t>
-            </w:r>
-            <w:r>
-              <w:rPr>
-                <w:rFonts w:hint="eastAsia"/>
-              </w:rPr>
-              <w:t>,</w:t>
-            </w:r>
-          </w:p>
-          <w:p>
-            <w:pPr>
-              <w:rPr>
-                <w:rFonts w:hint="eastAsia"/>
-              </w:rPr>
-            </w:pPr>
-            <w:r>
-              <w:rPr>
-                <w:rFonts w:hint="eastAsia"/>
-              </w:rPr>
-              <w:t xml:space="preserve">    </w:t>
-            </w:r>
-            <w:r>
-              <w:t>“</w:t>
-            </w:r>
-            <w:r>
-              <w:rPr>
-                <w:rFonts w:hint="eastAsia"/>
-              </w:rPr>
-              <w:t>categoryId</w:t>
-            </w:r>
-            <w:r>
-              <w:t>”</w:t>
-            </w:r>
-            <w:r>
-              <w:rPr>
-                <w:rFonts w:hint="eastAsia"/>
-              </w:rPr>
-              <w:t xml:space="preserve"> : 카테고리id</w:t>
-            </w:r>
-          </w:p>
-          <w:p>
-            <w:r>
-              <w:rPr>
-                <w:rFonts w:hint="eastAsia"/>
-              </w:rPr>
-              <w:t>}</w:t>
+              <w:t xml:space="preserve">성공 </w:t>
+            </w:r>
+            <w:proofErr w:type="gramStart"/>
+            <w:r>
+              <w:rPr>
+                <w:rFonts w:hint="eastAsia"/>
+              </w:rPr>
+              <w:t>200 /</w:t>
+            </w:r>
+            <w:proofErr w:type="gramEnd"/>
+            <w:r>
+              <w:rPr>
+                <w:rFonts w:hint="eastAsia"/>
+              </w:rPr>
+              <w:t xml:space="preserve"> 실패 40</w:t>
+            </w:r>
+            <w:r>
+              <w:rPr>
+                <w:rFonts w:hint="eastAsia"/>
+              </w:rPr>
+              <w:t>0</w:t>
             </w:r>
           </w:p>
         </w:tc>
@@ -3192,6 +4231,42 @@
                 <w:b/>
                 <w:bCs/>
               </w:rPr>
+              <w:t>Request Body</w:t>
+            </w:r>
+          </w:p>
+        </w:tc>
+        <w:tc>
+          <w:tcPr>
+            <w:tcW w:w="6894" w:type="dxa"/>
+          </w:tcPr>
+          <w:p>
+            <w:r>
+              <w:rPr>
+                <w:rFonts w:hint="eastAsia"/>
+              </w:rPr>
+              <w:t>-</w:t>
+            </w:r>
+          </w:p>
+        </w:tc>
+      </w:tr>
+      <w:tr>
+        <w:tc>
+          <w:tcPr>
+            <w:tcW w:w="2122" w:type="dxa"/>
+          </w:tcPr>
+          <w:p>
+            <w:pPr>
+              <w:rPr>
+                <w:b/>
+                <w:bCs/>
+              </w:rPr>
+            </w:pPr>
+            <w:r>
+              <w:rPr>
+                <w:rFonts w:hint="eastAsia"/>
+                <w:b/>
+                <w:bCs/>
+              </w:rPr>
               <w:t>Response Body</w:t>
             </w:r>
           </w:p>
@@ -3200,21 +4275,18 @@
           <w:tcPr>
             <w:tcW w:w="6894" w:type="dxa"/>
           </w:tcPr>
-          <w:p/>
+          <w:p>
+            <w:r>
+              <w:rPr>
+                <w:rFonts w:hint="eastAsia"/>
+              </w:rPr>
+              <w:t>-</w:t>
+            </w:r>
+          </w:p>
         </w:tc>
       </w:tr>
     </w:tbl>
     <w:p/>
-    <w:p/>
-    <w:p/>
-    <w:p/>
-    <w:p>
-      <w:pPr>
-        <w:rPr>
-          <w:rFonts w:hint="eastAsia"/>
-        </w:rPr>
-      </w:pPr>
-    </w:p>
     <w:p>
       <w:pPr>
         <w:pStyle w:val="a6"/>
@@ -3233,24 +4305,93 @@
           <w:b/>
           <w:bCs/>
         </w:rPr>
-        <w:t xml:space="preserve">상품 </w:t>
-      </w:r>
-      <w:r>
-        <w:rPr>
-          <w:rFonts w:hint="eastAsia"/>
-          <w:b/>
-          <w:bCs/>
-        </w:rPr>
-        <w:t>한 개</w:t>
-      </w:r>
-      <w:r>
-        <w:rPr>
-          <w:rFonts w:hint="eastAsia"/>
-          <w:b/>
-          <w:bCs/>
-        </w:rPr>
-        <w:t xml:space="preserve"> 삭제</w:t>
-      </w:r>
+        <w:t>상품 여러 개 삭제</w:t>
+      </w:r>
+    </w:p>
+    <w:p>
+      <w:pPr>
+        <w:pStyle w:val="a6"/>
+        <w:numPr>
+          <w:ilvl w:val="0"/>
+          <w:numId w:val="1"/>
+        </w:numPr>
+        <w:rPr>
+          <w:b/>
+          <w:bCs/>
+        </w:rPr>
+      </w:pPr>
+      <w:r>
+        <w:rPr>
+          <w:rFonts w:hint="eastAsia"/>
+          <w:b/>
+          <w:bCs/>
+        </w:rPr>
+        <w:t>DELETE + body [배열</w:t>
+      </w:r>
+      <w:proofErr w:type="gramStart"/>
+      <w:r>
+        <w:rPr>
+          <w:rFonts w:hint="eastAsia"/>
+          <w:b/>
+          <w:bCs/>
+        </w:rPr>
+        <w:t>] :</w:t>
+      </w:r>
+      <w:proofErr w:type="gramEnd"/>
+      <w:r>
+        <w:rPr>
+          <w:rFonts w:hint="eastAsia"/>
+          <w:b/>
+          <w:bCs/>
+        </w:rPr>
+        <w:t xml:space="preserve"> 웹 브라우저 따라 무시하는 애들도..</w:t>
+      </w:r>
+    </w:p>
+    <w:p>
+      <w:pPr>
+        <w:pStyle w:val="a6"/>
+        <w:numPr>
+          <w:ilvl w:val="0"/>
+          <w:numId w:val="1"/>
+        </w:numPr>
+        <w:rPr>
+          <w:b/>
+          <w:bCs/>
+        </w:rPr>
+      </w:pPr>
+      <w:r>
+        <w:rPr>
+          <w:rFonts w:hint="eastAsia"/>
+          <w:b/>
+          <w:bCs/>
+        </w:rPr>
+        <w:t xml:space="preserve">URL </w:t>
+      </w:r>
+      <w:r>
+        <w:rPr>
+          <w:b/>
+          <w:bCs/>
+        </w:rPr>
+        <w:t>parameter</w:t>
+      </w:r>
+      <w:r>
+        <w:rPr>
+          <w:rFonts w:hint="eastAsia"/>
+          <w:b/>
+          <w:bCs/>
+        </w:rPr>
+        <w:t xml:space="preserve"> : 안정성 (GET 제외)</w:t>
+      </w:r>
+    </w:p>
+    <w:p>
+      <w:pPr>
+        <w:pStyle w:val="a6"/>
+        <w:ind w:left="800"/>
+        <w:rPr>
+          <w:b/>
+          <w:bCs/>
+        </w:rPr>
+      </w:pPr>
     </w:p>
     <w:tbl>
       <w:tblPr>
@@ -3289,16 +4430,11 @@
             <w:tcW w:w="6894" w:type="dxa"/>
           </w:tcPr>
           <w:p>
-            <w:pPr>
-              <w:rPr>
-                <w:rFonts w:hint="eastAsia"/>
-              </w:rPr>
-            </w:pPr>
-            <w:r>
-              <w:rPr>
-                <w:rFonts w:hint="eastAsia"/>
-              </w:rPr>
-              <w:t>DELETE</w:t>
+            <w:r>
+              <w:rPr>
+                <w:rFonts w:hint="eastAsia"/>
+              </w:rPr>
+              <w:t>POST (body로 값을 숨기고 싶을 때)</w:t>
             </w:r>
           </w:p>
         </w:tc>
@@ -3334,7 +4470,21 @@
               <w:rPr>
                 <w:rFonts w:hint="eastAsia"/>
               </w:rPr>
-              <w:t>/products/{id}</w:t>
+              <w:t>/products</w:t>
+            </w:r>
+            <w:r>
+              <w:rPr>
+                <w:rFonts w:hint="eastAsia"/>
+              </w:rPr>
+              <w:t>/delete</w:t>
+            </w:r>
+          </w:p>
+          <w:p>
+            <w:r>
+              <w:rPr>
+                <w:rFonts w:hint="eastAsia"/>
+              </w:rPr>
+              <w:t>/delete-products</w:t>
             </w:r>
           </w:p>
         </w:tc>
@@ -3370,21 +4520,7 @@
               <w:rPr>
                 <w:rFonts w:hint="eastAsia"/>
               </w:rPr>
-              <w:t xml:space="preserve">성공 </w:t>
-            </w:r>
-            <w:proofErr w:type="gramStart"/>
-            <w:r>
-              <w:rPr>
-                <w:rFonts w:hint="eastAsia"/>
-              </w:rPr>
-              <w:t>200 /</w:t>
-            </w:r>
-            <w:proofErr w:type="gramEnd"/>
-            <w:r>
-              <w:rPr>
-                <w:rFonts w:hint="eastAsia"/>
-              </w:rPr>
-              <w:t xml:space="preserve"> 실패 40</w:t>
+              <w:t>성공 200 / 실패 40</w:t>
             </w:r>
             <w:r>
               <w:rPr>
@@ -3426,7 +4562,41 @@
               <w:rPr>
                 <w:rFonts w:hint="eastAsia"/>
               </w:rPr>
-              <w:t>-</w:t>
+              <w:t>{</w:t>
+            </w:r>
+          </w:p>
+          <w:p>
+            <w:r>
+              <w:rPr>
+                <w:rFonts w:hint="eastAsia"/>
+              </w:rPr>
+              <w:t xml:space="preserve">  </w:t>
+            </w:r>
+            <w:r>
+              <w:t>“</w:t>
+            </w:r>
+            <w:r>
+              <w:rPr>
+                <w:rFonts w:hint="eastAsia"/>
+              </w:rPr>
+              <w:t>productIds</w:t>
+            </w:r>
+            <w:r>
+              <w:t>”</w:t>
+            </w:r>
+            <w:r>
+              <w:rPr>
+                <w:rFonts w:hint="eastAsia"/>
+              </w:rPr>
+              <w:t>: [1,2,3]</w:t>
+            </w:r>
+          </w:p>
+          <w:p>
+            <w:r>
+              <w:rPr>
+                <w:rFonts w:hint="eastAsia"/>
+              </w:rPr>
+              <w:t>}</w:t>
             </w:r>
           </w:p>
         </w:tc>
@@ -3457,37 +4627,156 @@
           <w:tcPr>
             <w:tcW w:w="6894" w:type="dxa"/>
           </w:tcPr>
-          <w:p>
-            <w:r>
-              <w:rPr>
-                <w:rFonts w:hint="eastAsia"/>
-              </w:rPr>
-              <w:t>-</w:t>
-            </w:r>
-          </w:p>
+          <w:p/>
         </w:tc>
       </w:tr>
     </w:tbl>
     <w:p/>
     <w:p>
       <w:pPr>
+        <w:widowControl/>
+        <w:wordWrap/>
+        <w:autoSpaceDE/>
+        <w:autoSpaceDN/>
+        <w:rPr>
+          <w:b/>
+          <w:bCs/>
+        </w:rPr>
+      </w:pPr>
+    </w:p>
+    <w:p>
+      <w:pPr>
+        <w:widowControl/>
+        <w:wordWrap/>
+        <w:autoSpaceDE/>
+        <w:autoSpaceDN/>
+        <w:rPr>
+          <w:b/>
+          <w:bCs/>
+        </w:rPr>
+      </w:pPr>
+    </w:p>
+    <w:p>
+      <w:pPr>
+        <w:widowControl/>
+        <w:wordWrap/>
+        <w:autoSpaceDE/>
+        <w:autoSpaceDN/>
+        <w:rPr>
+          <w:b/>
+          <w:bCs/>
+        </w:rPr>
+      </w:pPr>
+    </w:p>
+    <w:p>
+      <w:pPr>
+        <w:widowControl/>
+        <w:wordWrap/>
+        <w:autoSpaceDE/>
+        <w:autoSpaceDN/>
+        <w:rPr>
+          <w:b/>
+          <w:bCs/>
+        </w:rPr>
+      </w:pPr>
+    </w:p>
+    <w:p>
+      <w:pPr>
+        <w:widowControl/>
+        <w:wordWrap/>
+        <w:autoSpaceDE/>
+        <w:autoSpaceDN/>
+        <w:rPr>
+          <w:b/>
+          <w:bCs/>
+        </w:rPr>
+      </w:pPr>
+    </w:p>
+    <w:p>
+      <w:pPr>
+        <w:widowControl/>
+        <w:wordWrap/>
+        <w:autoSpaceDE/>
+        <w:autoSpaceDN/>
+        <w:rPr>
+          <w:b/>
+          <w:bCs/>
+        </w:rPr>
+      </w:pPr>
+    </w:p>
+    <w:p>
+      <w:pPr>
+        <w:widowControl/>
+        <w:wordWrap/>
+        <w:autoSpaceDE/>
+        <w:autoSpaceDN/>
+        <w:rPr>
+          <w:b/>
+          <w:bCs/>
+        </w:rPr>
+      </w:pPr>
+    </w:p>
+    <w:p>
+      <w:pPr>
+        <w:widowControl/>
+        <w:wordWrap/>
+        <w:autoSpaceDE/>
+        <w:autoSpaceDN/>
+        <w:rPr>
+          <w:b/>
+          <w:bCs/>
+        </w:rPr>
+      </w:pPr>
+    </w:p>
+    <w:p>
+      <w:pPr>
+        <w:widowControl/>
+        <w:wordWrap/>
+        <w:autoSpaceDE/>
+        <w:autoSpaceDN/>
+        <w:rPr>
+          <w:b/>
+          <w:bCs/>
+        </w:rPr>
+      </w:pPr>
+    </w:p>
+    <w:p>
+      <w:pPr>
+        <w:widowControl/>
+        <w:wordWrap/>
+        <w:autoSpaceDE/>
+        <w:autoSpaceDN/>
+        <w:rPr>
+          <w:rFonts w:hint="eastAsia"/>
+          <w:b/>
+          <w:bCs/>
+        </w:rPr>
+      </w:pPr>
+    </w:p>
+    <w:p>
+      <w:pPr>
         <w:pStyle w:val="a6"/>
         <w:numPr>
           <w:ilvl w:val="0"/>
-          <w:numId w:val="6"/>
+          <w:numId w:val="5"/>
         </w:numPr>
         <w:rPr>
           <w:b/>
           <w:bCs/>
-        </w:rPr>
-      </w:pPr>
-      <w:r>
-        <w:rPr>
-          <w:rFonts w:hint="eastAsia"/>
-          <w:b/>
-          <w:bCs/>
-        </w:rPr>
-        <w:t>상품 여러 개 삭제</w:t>
+          <w:sz w:val="28"/>
+          <w:szCs w:val="32"/>
+        </w:rPr>
+      </w:pPr>
+      <w:r>
+        <w:rPr>
+          <w:rFonts w:hint="eastAsia"/>
+          <w:b/>
+          <w:bCs/>
+          <w:sz w:val="28"/>
+          <w:szCs w:val="32"/>
+        </w:rPr>
+        <w:lastRenderedPageBreak/>
+        <w:t>회원 도메인</w:t>
       </w:r>
     </w:p>
     <w:p>
@@ -3495,7 +4784,7 @@
         <w:pStyle w:val="a6"/>
         <w:numPr>
           <w:ilvl w:val="0"/>
-          <w:numId w:val="1"/>
+          <w:numId w:val="7"/>
         </w:numPr>
         <w:rPr>
           <w:b/>
@@ -3508,74 +4797,8 @@
           <w:b/>
           <w:bCs/>
         </w:rPr>
-        <w:t>DELETE + body [배열</w:t>
-      </w:r>
-      <w:proofErr w:type="gramStart"/>
-      <w:r>
-        <w:rPr>
-          <w:rFonts w:hint="eastAsia"/>
-          <w:b/>
-          <w:bCs/>
-        </w:rPr>
-        <w:t>] :</w:t>
-      </w:r>
-      <w:proofErr w:type="gramEnd"/>
-      <w:r>
-        <w:rPr>
-          <w:rFonts w:hint="eastAsia"/>
-          <w:b/>
-          <w:bCs/>
-        </w:rPr>
-        <w:t xml:space="preserve"> 웹 브라우저 따라 무시하는 애들도..</w:t>
-      </w:r>
-    </w:p>
-    <w:p>
-      <w:pPr>
-        <w:pStyle w:val="a6"/>
-        <w:numPr>
-          <w:ilvl w:val="0"/>
-          <w:numId w:val="1"/>
-        </w:numPr>
-        <w:rPr>
-          <w:rFonts w:hint="eastAsia"/>
-          <w:b/>
-          <w:bCs/>
-        </w:rPr>
-      </w:pPr>
-      <w:r>
-        <w:rPr>
-          <w:rFonts w:hint="eastAsia"/>
-          <w:b/>
-          <w:bCs/>
-        </w:rPr>
-        <w:t xml:space="preserve">URL </w:t>
-      </w:r>
-      <w:r>
-        <w:rPr>
-          <w:b/>
-          <w:bCs/>
-        </w:rPr>
-        <w:t>parameter</w:t>
-      </w:r>
-      <w:r>
-        <w:rPr>
-          <w:rFonts w:hint="eastAsia"/>
-          <w:b/>
-          <w:bCs/>
-        </w:rPr>
-        <w:t xml:space="preserve"> : 안정성 (GET 제외)</w:t>
-      </w:r>
-    </w:p>
-    <w:p>
-      <w:pPr>
-        <w:pStyle w:val="a6"/>
-        <w:ind w:left="800"/>
-        <w:rPr>
-          <w:rFonts w:hint="eastAsia"/>
-          <w:b/>
-          <w:bCs/>
-        </w:rPr>
-      </w:pPr>
+        <w:t>회원가입</w:t>
+      </w:r>
     </w:p>
     <w:tbl>
       <w:tblPr>
@@ -3614,16 +4837,11 @@
             <w:tcW w:w="6894" w:type="dxa"/>
           </w:tcPr>
           <w:p>
-            <w:pPr>
-              <w:rPr>
-                <w:rFonts w:hint="eastAsia"/>
-              </w:rPr>
-            </w:pPr>
-            <w:r>
-              <w:rPr>
-                <w:rFonts w:hint="eastAsia"/>
-              </w:rPr>
-              <w:t>POST (body로 값을 숨기고 싶을 때)</w:t>
+            <w:r>
+              <w:rPr>
+                <w:rFonts w:hint="eastAsia"/>
+              </w:rPr>
+              <w:t>POST</w:t>
             </w:r>
           </w:p>
         </w:tc>
@@ -3659,26 +4877,21 @@
               <w:rPr>
                 <w:rFonts w:hint="eastAsia"/>
               </w:rPr>
-              <w:t>/products</w:t>
-            </w:r>
-            <w:r>
-              <w:rPr>
-                <w:rFonts w:hint="eastAsia"/>
-              </w:rPr>
-              <w:t>/delete</w:t>
-            </w:r>
-          </w:p>
-          <w:p>
-            <w:pPr>
-              <w:rPr>
-                <w:rFonts w:hint="eastAsia"/>
-              </w:rPr>
-            </w:pPr>
-            <w:r>
-              <w:rPr>
-                <w:rFonts w:hint="eastAsia"/>
-              </w:rPr>
-              <w:t>/delete-products</w:t>
+              <w:t>/</w:t>
+            </w:r>
+            <w:proofErr w:type="gramStart"/>
+            <w:r>
+              <w:rPr>
+                <w:rFonts w:hint="eastAsia"/>
+              </w:rPr>
+              <w:t>signup</w:t>
+            </w:r>
+            <w:proofErr w:type="gramEnd"/>
+            <w:r>
+              <w:rPr>
+                <w:rFonts w:hint="eastAsia"/>
+              </w:rPr>
+              <w:t xml:space="preserve"> or /join</w:t>
             </w:r>
           </w:p>
         </w:tc>
@@ -3710,17 +4923,60 @@
             <w:tcW w:w="6894" w:type="dxa"/>
           </w:tcPr>
           <w:p>
-            <w:r>
-              <w:rPr>
-                <w:rFonts w:hint="eastAsia"/>
-              </w:rPr>
-              <w:t>성공 200 / 실패 40</w:t>
-            </w:r>
-            <w:r>
-              <w:rPr>
-                <w:rFonts w:hint="eastAsia"/>
-              </w:rPr>
-              <w:t>0</w:t>
+            <w:proofErr w:type="gramStart"/>
+            <w:r>
+              <w:rPr>
+                <w:rFonts w:hint="eastAsia"/>
+              </w:rPr>
+              <w:t>성공 :</w:t>
+            </w:r>
+            <w:proofErr w:type="gramEnd"/>
+            <w:r>
+              <w:rPr>
+                <w:rFonts w:hint="eastAsia"/>
+              </w:rPr>
+              <w:t xml:space="preserve"> </w:t>
+            </w:r>
+            <w:r>
+              <w:rPr>
+                <w:rFonts w:hint="eastAsia"/>
+              </w:rPr>
+              <w:t>201</w:t>
+            </w:r>
+          </w:p>
+          <w:p>
+            <w:r>
+              <w:rPr>
+                <w:rFonts w:hint="eastAsia"/>
+              </w:rPr>
+              <w:t>에러</w:t>
+            </w:r>
+          </w:p>
+          <w:p>
+            <w:pPr>
+              <w:pStyle w:val="a6"/>
+              <w:numPr>
+                <w:ilvl w:val="0"/>
+                <w:numId w:val="1"/>
+              </w:numPr>
+            </w:pPr>
+            <w:r>
+              <w:rPr>
+                <w:rFonts w:hint="eastAsia"/>
+              </w:rPr>
+              <w:t>중복된 아이디:</w:t>
+            </w:r>
+            <w:r>
+              <w:rPr>
+                <w:rFonts w:hint="eastAsia"/>
+              </w:rPr>
+              <w:t xml:space="preserve"> 40</w:t>
+            </w:r>
+            <w:r>
+              <w:rPr>
+                <w:rFonts w:hint="eastAsia"/>
+              </w:rPr>
+              <w:t>9</w:t>
             </w:r>
           </w:p>
         </w:tc>
@@ -3761,25 +5017,20 @@
           </w:p>
           <w:p>
             <w:pPr>
-              <w:rPr>
-                <w:rFonts w:hint="eastAsia"/>
-              </w:rPr>
+              <w:ind w:firstLineChars="200" w:firstLine="440"/>
             </w:pPr>
             <w:r>
-              <w:rPr>
-                <w:rFonts w:hint="eastAsia"/>
-              </w:rPr>
-              <w:t xml:space="preserve">  </w:t>
-            </w:r>
-            <w:r>
               <w:t>“</w:t>
             </w:r>
-            <w:r>
-              <w:rPr>
-                <w:rFonts w:hint="eastAsia"/>
-              </w:rPr>
-              <w:t>productIds</w:t>
-            </w:r>
+            <w:proofErr w:type="spellStart"/>
+            <w:r>
+              <w:rPr>
+                <w:rFonts w:hint="eastAsia"/>
+              </w:rPr>
+              <w:t>user_id</w:t>
+            </w:r>
+            <w:proofErr w:type="spellEnd"/>
+            <w:proofErr w:type="gramStart"/>
             <w:r>
               <w:t>”</w:t>
             </w:r>
@@ -3787,20 +5038,223 @@
               <w:rPr>
                 <w:rFonts w:hint="eastAsia"/>
               </w:rPr>
-              <w:t>: [1,2,3]</w:t>
+              <w:t xml:space="preserve"> :</w:t>
+            </w:r>
+            <w:proofErr w:type="gramEnd"/>
+            <w:r>
+              <w:rPr>
+                <w:rFonts w:hint="eastAsia"/>
+              </w:rPr>
+              <w:t xml:space="preserve"> </w:t>
+            </w:r>
+            <w:r>
+              <w:t>“</w:t>
+            </w:r>
+            <w:r>
+              <w:rPr>
+                <w:rFonts w:hint="eastAsia"/>
+              </w:rPr>
+              <w:t>사용자 아이디</w:t>
+            </w:r>
+            <w:r>
+              <w:t>”</w:t>
+            </w:r>
+            <w:r>
+              <w:rPr>
+                <w:rFonts w:hint="eastAsia"/>
+              </w:rPr>
+              <w:t>,</w:t>
             </w:r>
           </w:p>
           <w:p>
             <w:pPr>
-              <w:rPr>
-                <w:rFonts w:hint="eastAsia"/>
-              </w:rPr>
+              <w:ind w:firstLineChars="200" w:firstLine="440"/>
             </w:pPr>
             <w:r>
-              <w:rPr>
-                <w:rFonts w:hint="eastAsia"/>
-              </w:rPr>
-              <w:lastRenderedPageBreak/>
+              <w:t>“</w:t>
+            </w:r>
+            <w:r>
+              <w:rPr>
+                <w:rFonts w:hint="eastAsia"/>
+              </w:rPr>
+              <w:t>p</w:t>
+            </w:r>
+            <w:r>
+              <w:rPr>
+                <w:rFonts w:hint="eastAsia"/>
+              </w:rPr>
+              <w:t>w</w:t>
+            </w:r>
+            <w:r>
+              <w:t>”</w:t>
+            </w:r>
+            <w:r>
+              <w:rPr>
+                <w:rFonts w:hint="eastAsia"/>
+              </w:rPr>
+              <w:t xml:space="preserve">: </w:t>
+            </w:r>
+            <w:r>
+              <w:t>“</w:t>
+            </w:r>
+            <w:r>
+              <w:rPr>
+                <w:rFonts w:hint="eastAsia"/>
+              </w:rPr>
+              <w:t>비밀번호</w:t>
+            </w:r>
+            <w:r>
+              <w:t>”</w:t>
+            </w:r>
+            <w:r>
+              <w:rPr>
+                <w:rFonts w:hint="eastAsia"/>
+              </w:rPr>
+              <w:t>,</w:t>
+            </w:r>
+            <w:r>
+              <w:rPr>
+                <w:rFonts w:hint="eastAsia"/>
+              </w:rPr>
+              <w:t xml:space="preserve"> cf. </w:t>
+            </w:r>
+            <w:proofErr w:type="spellStart"/>
+            <w:r>
+              <w:rPr>
+                <w:rFonts w:hint="eastAsia"/>
+              </w:rPr>
+              <w:t>시큐어</w:t>
+            </w:r>
+            <w:proofErr w:type="spellEnd"/>
+            <w:r>
+              <w:rPr>
+                <w:rFonts w:hint="eastAsia"/>
+              </w:rPr>
+              <w:t xml:space="preserve"> 코딩</w:t>
+            </w:r>
+          </w:p>
+          <w:p>
+            <w:pPr>
+              <w:ind w:firstLineChars="200" w:firstLine="440"/>
+            </w:pPr>
+            <w:r>
+              <w:t>“</w:t>
+            </w:r>
+            <w:r>
+              <w:rPr>
+                <w:rFonts w:hint="eastAsia"/>
+              </w:rPr>
+              <w:t>name</w:t>
+            </w:r>
+            <w:r>
+              <w:t>”</w:t>
+            </w:r>
+            <w:r>
+              <w:rPr>
+                <w:rFonts w:hint="eastAsia"/>
+              </w:rPr>
+              <w:t xml:space="preserve">: </w:t>
+            </w:r>
+            <w:r>
+              <w:t>“</w:t>
+            </w:r>
+            <w:r>
+              <w:rPr>
+                <w:rFonts w:hint="eastAsia"/>
+              </w:rPr>
+              <w:t>이름</w:t>
+            </w:r>
+            <w:r>
+              <w:t>”</w:t>
+            </w:r>
+            <w:r>
+              <w:rPr>
+                <w:rFonts w:hint="eastAsia"/>
+              </w:rPr>
+              <w:t>,</w:t>
+            </w:r>
+          </w:p>
+          <w:p>
+            <w:pPr>
+              <w:ind w:firstLineChars="200" w:firstLine="440"/>
+            </w:pPr>
+            <w:r>
+              <w:t>“</w:t>
+            </w:r>
+            <w:r>
+              <w:rPr>
+                <w:rFonts w:hint="eastAsia"/>
+              </w:rPr>
+              <w:t>email</w:t>
+            </w:r>
+            <w:r>
+              <w:t>”</w:t>
+            </w:r>
+            <w:r>
+              <w:rPr>
+                <w:rFonts w:hint="eastAsia"/>
+              </w:rPr>
+              <w:t xml:space="preserve">: </w:t>
+            </w:r>
+            <w:r>
+              <w:t>“</w:t>
+            </w:r>
+            <w:r>
+              <w:rPr>
+                <w:rFonts w:hint="eastAsia"/>
+              </w:rPr>
+              <w:t>이메일</w:t>
+            </w:r>
+            <w:r>
+              <w:t>”</w:t>
+            </w:r>
+            <w:r>
+              <w:rPr>
+                <w:rFonts w:hint="eastAsia"/>
+              </w:rPr>
+              <w:t>,</w:t>
+            </w:r>
+          </w:p>
+          <w:p>
+            <w:pPr>
+              <w:ind w:firstLineChars="200" w:firstLine="440"/>
+            </w:pPr>
+            <w:r>
+              <w:t>“</w:t>
+            </w:r>
+            <w:r>
+              <w:rPr>
+                <w:rFonts w:hint="eastAsia"/>
+              </w:rPr>
+              <w:t>contact</w:t>
+            </w:r>
+            <w:r>
+              <w:t>”</w:t>
+            </w:r>
+            <w:r>
+              <w:rPr>
+                <w:rFonts w:hint="eastAsia"/>
+              </w:rPr>
+              <w:t xml:space="preserve">: </w:t>
+            </w:r>
+            <w:r>
+              <w:t>“</w:t>
+            </w:r>
+            <w:r>
+              <w:rPr>
+                <w:rFonts w:hint="eastAsia"/>
+              </w:rPr>
+              <w:t>연락처</w:t>
+            </w:r>
+            <w:r>
+              <w:t>”</w:t>
+            </w:r>
+          </w:p>
+          <w:p>
+            <w:r>
+              <w:rPr>
+                <w:rFonts w:hint="eastAsia"/>
+              </w:rPr>
               <w:t>}</w:t>
             </w:r>
           </w:p>
@@ -3832,59 +5286,72 @@
           <w:tcPr>
             <w:tcW w:w="6894" w:type="dxa"/>
           </w:tcPr>
-          <w:p/>
+          <w:p>
+            <w:r>
+              <w:rPr>
+                <w:rFonts w:hint="eastAsia"/>
+              </w:rPr>
+              <w:t>{</w:t>
+            </w:r>
+          </w:p>
+          <w:p>
+            <w:r>
+              <w:rPr>
+                <w:rFonts w:hint="eastAsia"/>
+              </w:rPr>
+              <w:t xml:space="preserve">    </w:t>
+            </w:r>
+            <w:r>
+              <w:t>“</w:t>
+            </w:r>
+            <w:proofErr w:type="spellStart"/>
+            <w:r>
+              <w:rPr>
+                <w:rFonts w:hint="eastAsia"/>
+              </w:rPr>
+              <w:t>user_id</w:t>
+            </w:r>
+            <w:proofErr w:type="spellEnd"/>
+            <w:r>
+              <w:t>”</w:t>
+            </w:r>
+            <w:r>
+              <w:rPr>
+                <w:rFonts w:hint="eastAsia"/>
+              </w:rPr>
+              <w:t xml:space="preserve">: </w:t>
+            </w:r>
+            <w:r>
+              <w:t>“</w:t>
+            </w:r>
+            <w:r>
+              <w:rPr>
+                <w:rFonts w:hint="eastAsia"/>
+              </w:rPr>
+              <w:t>사용자 아이디</w:t>
+            </w:r>
+            <w:r>
+              <w:t>”</w:t>
+            </w:r>
+            <w:r>
+              <w:rPr>
+                <w:rFonts w:hint="eastAsia"/>
+              </w:rPr>
+              <w:t xml:space="preserve">   </w:t>
+            </w:r>
+          </w:p>
+          <w:p>
+            <w:r>
+              <w:rPr>
+                <w:rFonts w:hint="eastAsia"/>
+              </w:rPr>
+              <w:t>}</w:t>
+            </w:r>
+          </w:p>
         </w:tc>
       </w:tr>
     </w:tbl>
-    <w:p>
-      <w:pPr>
-        <w:rPr>
-          <w:rFonts w:hint="eastAsia"/>
-        </w:rPr>
-      </w:pPr>
-    </w:p>
-    <w:p>
-      <w:pPr>
-        <w:widowControl/>
-        <w:wordWrap/>
-        <w:autoSpaceDE/>
-        <w:autoSpaceDN/>
-        <w:rPr>
-          <w:b/>
-          <w:bCs/>
-        </w:rPr>
-      </w:pPr>
-    </w:p>
-    <w:p>
-      <w:pPr>
-        <w:pStyle w:val="a6"/>
-        <w:numPr>
-          <w:ilvl w:val="0"/>
-          <w:numId w:val="5"/>
-        </w:numPr>
-        <w:rPr>
-          <w:rFonts w:hint="eastAsia"/>
-          <w:b/>
-          <w:bCs/>
-        </w:rPr>
-      </w:pPr>
-      <w:r>
-        <w:rPr>
-          <w:rFonts w:hint="eastAsia"/>
-          <w:b/>
-          <w:bCs/>
-        </w:rPr>
-        <w:t>회원</w:t>
-      </w:r>
-      <w:r>
-        <w:rPr>
-          <w:rFonts w:hint="eastAsia"/>
-          <w:b/>
-          <w:bCs/>
-        </w:rPr>
-        <w:t xml:space="preserve"> 도메인</w:t>
-      </w:r>
-    </w:p>
+    <w:p/>
     <w:p>
       <w:pPr>
         <w:pStyle w:val="a6"/>
@@ -3903,7 +5370,7 @@
           <w:b/>
           <w:bCs/>
         </w:rPr>
-        <w:t>회원가입</w:t>
+        <w:t>로그인</w:t>
       </w:r>
     </w:p>
     <w:tbl>
@@ -3943,11 +5410,6 @@
             <w:tcW w:w="6894" w:type="dxa"/>
           </w:tcPr>
           <w:p>
-            <w:pPr>
-              <w:rPr>
-                <w:rFonts w:hint="eastAsia"/>
-              </w:rPr>
-            </w:pPr>
             <w:r>
               <w:rPr>
                 <w:rFonts w:hint="eastAsia"/>
@@ -3984,11 +5446,6 @@
             <w:tcW w:w="6894" w:type="dxa"/>
           </w:tcPr>
           <w:p>
-            <w:pPr>
-              <w:rPr>
-                <w:rFonts w:hint="eastAsia"/>
-              </w:rPr>
-            </w:pPr>
             <w:r>
               <w:rPr>
                 <w:rFonts w:hint="eastAsia"/>
@@ -4000,15 +5457,9 @@
               <w:rPr>
                 <w:rFonts w:hint="eastAsia"/>
               </w:rPr>
-              <w:t>signup</w:t>
+              <w:t>login</w:t>
             </w:r>
             <w:proofErr w:type="gramEnd"/>
-            <w:r>
-              <w:rPr>
-                <w:rFonts w:hint="eastAsia"/>
-              </w:rPr>
-              <w:t xml:space="preserve"> or /join</w:t>
-            </w:r>
           </w:p>
         </w:tc>
       </w:tr>
@@ -4039,16 +5490,11 @@
             <w:tcW w:w="6894" w:type="dxa"/>
           </w:tcPr>
           <w:p>
-            <w:pPr>
-              <w:rPr>
-                <w:rFonts w:hint="eastAsia"/>
-              </w:rPr>
-            </w:pPr>
-            <w:r>
-              <w:rPr>
-                <w:rFonts w:hint="eastAsia"/>
-              </w:rPr>
-              <w:t>201 / 400</w:t>
+            <w:r>
+              <w:rPr>
+                <w:rFonts w:hint="eastAsia"/>
+              </w:rPr>
+              <w:t>200 / 400</w:t>
             </w:r>
           </w:p>
         </w:tc>
@@ -4088,9 +5534,12 @@
             </w:r>
           </w:p>
           <w:p>
-            <w:pPr>
-              <w:ind w:firstLineChars="200" w:firstLine="440"/>
-            </w:pPr>
+            <w:r>
+              <w:rPr>
+                <w:rFonts w:hint="eastAsia"/>
+              </w:rPr>
+              <w:t xml:space="preserve">     </w:t>
+            </w:r>
             <w:r>
               <w:t>“</w:t>
             </w:r>
@@ -4102,7 +5551,6 @@
               <w:t>user_id</w:t>
             </w:r>
             <w:proofErr w:type="spellEnd"/>
-            <w:proofErr w:type="gramStart"/>
             <w:r>
               <w:t>”</w:t>
             </w:r>
@@ -4110,14 +5558,7 @@
               <w:rPr>
                 <w:rFonts w:hint="eastAsia"/>
               </w:rPr>
-              <w:t xml:space="preserve"> :</w:t>
-            </w:r>
-            <w:proofErr w:type="gramEnd"/>
-            <w:r>
-              <w:rPr>
-                <w:rFonts w:hint="eastAsia"/>
-              </w:rPr>
-              <w:t xml:space="preserve"> </w:t>
+              <w:t xml:space="preserve">: </w:t>
             </w:r>
             <w:r>
               <w:t>“</w:t>
@@ -4139,27 +5580,23 @@
             </w:r>
           </w:p>
           <w:p>
-            <w:pPr>
-              <w:ind w:firstLineChars="200" w:firstLine="440"/>
-              <w:rPr>
-                <w:rFonts w:hint="eastAsia"/>
-              </w:rPr>
-            </w:pPr>
+            <w:r>
+              <w:rPr>
+                <w:rFonts w:hint="eastAsia"/>
+              </w:rPr>
+              <w:t xml:space="preserve">     </w:t>
+            </w:r>
             <w:r>
               <w:t>“</w:t>
             </w:r>
-            <w:r>
-              <w:rPr>
-                <w:rFonts w:hint="eastAsia"/>
-              </w:rPr>
-              <w:t>p</w:t>
-            </w:r>
-            <w:r>
-              <w:rPr>
-                <w:rFonts w:hint="eastAsia"/>
-              </w:rPr>
-              <w:t>w</w:t>
-            </w:r>
+            <w:proofErr w:type="spellStart"/>
+            <w:r>
+              <w:rPr>
+                <w:rFonts w:hint="eastAsia"/>
+              </w:rPr>
+              <w:t>profile_info</w:t>
+            </w:r>
+            <w:proofErr w:type="spellEnd"/>
             <w:r>
               <w:t>”</w:t>
             </w:r>
@@ -4181,159 +5618,8 @@
             <w:r>
               <w:t>”</w:t>
             </w:r>
-            <w:r>
-              <w:rPr>
-                <w:rFonts w:hint="eastAsia"/>
-              </w:rPr>
-              <w:t>,</w:t>
-            </w:r>
-            <w:r>
-              <w:rPr>
-                <w:rFonts w:hint="eastAsia"/>
-              </w:rPr>
-              <w:t xml:space="preserve"> cf. </w:t>
-            </w:r>
-            <w:proofErr w:type="spellStart"/>
-            <w:r>
-              <w:rPr>
-                <w:rFonts w:hint="eastAsia"/>
-              </w:rPr>
-              <w:t>시큐어</w:t>
-            </w:r>
-            <w:proofErr w:type="spellEnd"/>
-            <w:r>
-              <w:rPr>
-                <w:rFonts w:hint="eastAsia"/>
-              </w:rPr>
-              <w:t xml:space="preserve"> 코딩</w:t>
-            </w:r>
-          </w:p>
-          <w:p>
-            <w:pPr>
-              <w:ind w:firstLineChars="200" w:firstLine="440"/>
-            </w:pPr>
-            <w:r>
-              <w:t>“</w:t>
-            </w:r>
-            <w:r>
-              <w:rPr>
-                <w:rFonts w:hint="eastAsia"/>
-              </w:rPr>
-              <w:t>name</w:t>
-            </w:r>
-            <w:r>
-              <w:t>”</w:t>
-            </w:r>
-            <w:r>
-              <w:rPr>
-                <w:rFonts w:hint="eastAsia"/>
-              </w:rPr>
-              <w:t xml:space="preserve">: </w:t>
-            </w:r>
-            <w:r>
-              <w:t>“</w:t>
-            </w:r>
-            <w:r>
-              <w:rPr>
-                <w:rFonts w:hint="eastAsia"/>
-              </w:rPr>
-              <w:t>이름</w:t>
-            </w:r>
-            <w:r>
-              <w:t>”</w:t>
-            </w:r>
-            <w:r>
-              <w:rPr>
-                <w:rFonts w:hint="eastAsia"/>
-              </w:rPr>
-              <w:t>,</w:t>
-            </w:r>
-          </w:p>
-          <w:p>
-            <w:pPr>
-              <w:ind w:firstLineChars="200" w:firstLine="440"/>
-            </w:pPr>
-            <w:r>
-              <w:t>“</w:t>
-            </w:r>
-            <w:r>
-              <w:rPr>
-                <w:rFonts w:hint="eastAsia"/>
-              </w:rPr>
-              <w:t>email</w:t>
-            </w:r>
-            <w:r>
-              <w:t>”</w:t>
-            </w:r>
-            <w:r>
-              <w:rPr>
-                <w:rFonts w:hint="eastAsia"/>
-              </w:rPr>
-              <w:t xml:space="preserve">: </w:t>
-            </w:r>
-            <w:r>
-              <w:t>“</w:t>
-            </w:r>
-            <w:r>
-              <w:rPr>
-                <w:rFonts w:hint="eastAsia"/>
-              </w:rPr>
-              <w:t>이메일</w:t>
-            </w:r>
-            <w:r>
-              <w:t>”</w:t>
-            </w:r>
-            <w:r>
-              <w:rPr>
-                <w:rFonts w:hint="eastAsia"/>
-              </w:rPr>
-              <w:t>,</w:t>
-            </w:r>
-          </w:p>
-          <w:p>
-            <w:pPr>
-              <w:ind w:firstLineChars="200" w:firstLine="440"/>
-              <w:rPr>
-                <w:rFonts w:hint="eastAsia"/>
-              </w:rPr>
-            </w:pPr>
-            <w:r>
-              <w:t>“</w:t>
-            </w:r>
-            <w:r>
-              <w:rPr>
-                <w:rFonts w:hint="eastAsia"/>
-              </w:rPr>
-              <w:t>contact</w:t>
-            </w:r>
-            <w:r>
-              <w:t>”</w:t>
-            </w:r>
-            <w:r>
-              <w:rPr>
-                <w:rFonts w:hint="eastAsia"/>
-              </w:rPr>
-              <w:t xml:space="preserve">: </w:t>
-            </w:r>
-            <w:r>
-              <w:t>“</w:t>
-            </w:r>
-            <w:r>
-              <w:rPr>
-                <w:rFonts w:hint="eastAsia"/>
-              </w:rPr>
-              <w:t>연락처</w:t>
-            </w:r>
-            <w:r>
-              <w:t>”</w:t>
-            </w:r>
-          </w:p>
-          <w:p>
-            <w:pPr>
-              <w:rPr>
-                <w:rFonts w:hint="eastAsia"/>
-              </w:rPr>
-            </w:pPr>
+          </w:p>
+          <w:p>
             <w:r>
               <w:rPr>
                 <w:rFonts w:hint="eastAsia"/>
@@ -4351,7 +5637,6 @@
           <w:p>
             <w:pPr>
               <w:rPr>
-                <w:rFonts w:hint="eastAsia"/>
                 <w:b/>
                 <w:bCs/>
               </w:rPr>
@@ -4375,71 +5660,13 @@
               <w:rPr>
                 <w:rFonts w:hint="eastAsia"/>
               </w:rPr>
-              <w:t>{</w:t>
-            </w:r>
-          </w:p>
-          <w:p>
-            <w:pPr>
-              <w:rPr>
-                <w:rFonts w:hint="eastAsia"/>
-              </w:rPr>
-            </w:pPr>
-            <w:r>
-              <w:rPr>
-                <w:rFonts w:hint="eastAsia"/>
-              </w:rPr>
-              <w:t xml:space="preserve">    </w:t>
-            </w:r>
-            <w:r>
-              <w:t>“</w:t>
-            </w:r>
-            <w:proofErr w:type="spellStart"/>
-            <w:r>
-              <w:rPr>
-                <w:rFonts w:hint="eastAsia"/>
-              </w:rPr>
-              <w:t>user_id</w:t>
-            </w:r>
-            <w:proofErr w:type="spellEnd"/>
-            <w:r>
-              <w:t>”</w:t>
-            </w:r>
-            <w:r>
-              <w:rPr>
-                <w:rFonts w:hint="eastAsia"/>
-              </w:rPr>
-              <w:t xml:space="preserve">: </w:t>
-            </w:r>
-            <w:r>
-              <w:t>“</w:t>
-            </w:r>
-            <w:r>
-              <w:rPr>
-                <w:rFonts w:hint="eastAsia"/>
-              </w:rPr>
-              <w:t>사용자 아이디</w:t>
-            </w:r>
-            <w:r>
-              <w:t>”</w:t>
-            </w:r>
-            <w:r>
-              <w:rPr>
-                <w:rFonts w:hint="eastAsia"/>
-              </w:rPr>
-              <w:t xml:space="preserve">   </w:t>
-            </w:r>
-          </w:p>
-          <w:p>
-            <w:pPr>
-              <w:rPr>
-                <w:rFonts w:hint="eastAsia"/>
-              </w:rPr>
-            </w:pPr>
-            <w:r>
-              <w:rPr>
-                <w:rFonts w:hint="eastAsia"/>
-              </w:rPr>
-              <w:t>}</w:t>
+              <w:t>JWT 문자열</w:t>
+            </w:r>
+            <w:r>
+              <w:rPr>
+                <w:rFonts w:hint="eastAsia"/>
+              </w:rPr>
+              <w:t xml:space="preserve"> cf. jwt.io(+ 인증: 전체 출입문, 인가: 방 출입권한)</w:t>
             </w:r>
           </w:p>
         </w:tc>
@@ -4449,371 +5676,10 @@
     <w:p>
       <w:pPr>
         <w:pStyle w:val="a6"/>
-        <w:numPr>
-          <w:ilvl w:val="0"/>
-          <w:numId w:val="7"/>
-        </w:numPr>
-        <w:rPr>
-          <w:rFonts w:hint="eastAsia"/>
-          <w:b/>
-          <w:bCs/>
-        </w:rPr>
-      </w:pPr>
-      <w:r>
-        <w:rPr>
-          <w:rFonts w:hint="eastAsia"/>
-          <w:b/>
-          <w:bCs/>
-        </w:rPr>
-        <w:t>로그인</w:t>
-      </w:r>
+        <w:ind w:left="800"/>
+      </w:pPr>
     </w:p>
-    <w:tbl>
-      <w:tblPr>
-        <w:tblStyle w:val="aa"/>
-        <w:tblW w:w="0" w:type="auto"/>
-        <w:tblLook w:val="04A0" w:firstRow="1" w:lastRow="0" w:firstColumn="1" w:lastColumn="0" w:noHBand="0" w:noVBand="1"/>
-      </w:tblPr>
-      <w:tblGrid>
-        <w:gridCol w:w="2122"/>
-        <w:gridCol w:w="6894"/>
-      </w:tblGrid>
-      <w:tr>
-        <w:tc>
-          <w:tcPr>
-            <w:tcW w:w="2122" w:type="dxa"/>
-          </w:tcPr>
-          <w:p>
-            <w:pPr>
-              <w:rPr>
-                <w:b/>
-                <w:bCs/>
-              </w:rPr>
-            </w:pPr>
-            <w:r>
-              <w:rPr>
-                <w:rFonts w:hint="eastAsia"/>
-                <w:b/>
-                <w:bCs/>
-              </w:rPr>
-              <w:t>Method</w:t>
-            </w:r>
-          </w:p>
-        </w:tc>
-        <w:tc>
-          <w:tcPr>
-            <w:tcW w:w="6894" w:type="dxa"/>
-          </w:tcPr>
-          <w:p>
-            <w:pPr>
-              <w:rPr>
-                <w:rFonts w:hint="eastAsia"/>
-              </w:rPr>
-            </w:pPr>
-            <w:r>
-              <w:rPr>
-                <w:rFonts w:hint="eastAsia"/>
-              </w:rPr>
-              <w:t>POST</w:t>
-            </w:r>
-          </w:p>
-        </w:tc>
-      </w:tr>
-      <w:tr>
-        <w:tc>
-          <w:tcPr>
-            <w:tcW w:w="2122" w:type="dxa"/>
-          </w:tcPr>
-          <w:p>
-            <w:pPr>
-              <w:rPr>
-                <w:b/>
-                <w:bCs/>
-              </w:rPr>
-            </w:pPr>
-            <w:r>
-              <w:rPr>
-                <w:rFonts w:hint="eastAsia"/>
-                <w:b/>
-                <w:bCs/>
-              </w:rPr>
-              <w:t>URL</w:t>
-            </w:r>
-          </w:p>
-        </w:tc>
-        <w:tc>
-          <w:tcPr>
-            <w:tcW w:w="6894" w:type="dxa"/>
-          </w:tcPr>
-          <w:p>
-            <w:pPr>
-              <w:rPr>
-                <w:rFonts w:hint="eastAsia"/>
-              </w:rPr>
-            </w:pPr>
-            <w:r>
-              <w:rPr>
-                <w:rFonts w:hint="eastAsia"/>
-              </w:rPr>
-              <w:t>/</w:t>
-            </w:r>
-            <w:proofErr w:type="gramStart"/>
-            <w:r>
-              <w:rPr>
-                <w:rFonts w:hint="eastAsia"/>
-              </w:rPr>
-              <w:t>login</w:t>
-            </w:r>
-            <w:proofErr w:type="gramEnd"/>
-          </w:p>
-        </w:tc>
-      </w:tr>
-      <w:tr>
-        <w:tc>
-          <w:tcPr>
-            <w:tcW w:w="2122" w:type="dxa"/>
-          </w:tcPr>
-          <w:p>
-            <w:pPr>
-              <w:rPr>
-                <w:b/>
-                <w:bCs/>
-              </w:rPr>
-            </w:pPr>
-            <w:r>
-              <w:rPr>
-                <w:rFonts w:hint="eastAsia"/>
-                <w:b/>
-                <w:bCs/>
-              </w:rPr>
-              <w:t>HTTP status code</w:t>
-            </w:r>
-          </w:p>
-        </w:tc>
-        <w:tc>
-          <w:tcPr>
-            <w:tcW w:w="6894" w:type="dxa"/>
-          </w:tcPr>
-          <w:p>
-            <w:pPr>
-              <w:rPr>
-                <w:rFonts w:hint="eastAsia"/>
-              </w:rPr>
-            </w:pPr>
-            <w:r>
-              <w:rPr>
-                <w:rFonts w:hint="eastAsia"/>
-              </w:rPr>
-              <w:t>200 / 400</w:t>
-            </w:r>
-          </w:p>
-        </w:tc>
-      </w:tr>
-      <w:tr>
-        <w:tc>
-          <w:tcPr>
-            <w:tcW w:w="2122" w:type="dxa"/>
-          </w:tcPr>
-          <w:p>
-            <w:pPr>
-              <w:rPr>
-                <w:b/>
-                <w:bCs/>
-              </w:rPr>
-            </w:pPr>
-            <w:r>
-              <w:rPr>
-                <w:rFonts w:hint="eastAsia"/>
-                <w:b/>
-                <w:bCs/>
-              </w:rPr>
-              <w:t>Request Body</w:t>
-            </w:r>
-          </w:p>
-        </w:tc>
-        <w:tc>
-          <w:tcPr>
-            <w:tcW w:w="6894" w:type="dxa"/>
-          </w:tcPr>
-          <w:p>
-            <w:r>
-              <w:rPr>
-                <w:rFonts w:hint="eastAsia"/>
-              </w:rPr>
-              <w:t>{</w:t>
-            </w:r>
-          </w:p>
-          <w:p>
-            <w:r>
-              <w:rPr>
-                <w:rFonts w:hint="eastAsia"/>
-              </w:rPr>
-              <w:t xml:space="preserve">     </w:t>
-            </w:r>
-            <w:r>
-              <w:t>“</w:t>
-            </w:r>
-            <w:proofErr w:type="spellStart"/>
-            <w:r>
-              <w:rPr>
-                <w:rFonts w:hint="eastAsia"/>
-              </w:rPr>
-              <w:t>user_id</w:t>
-            </w:r>
-            <w:proofErr w:type="spellEnd"/>
-            <w:r>
-              <w:t>”</w:t>
-            </w:r>
-            <w:r>
-              <w:rPr>
-                <w:rFonts w:hint="eastAsia"/>
-              </w:rPr>
-              <w:t xml:space="preserve">: </w:t>
-            </w:r>
-            <w:r>
-              <w:t>“</w:t>
-            </w:r>
-            <w:r>
-              <w:rPr>
-                <w:rFonts w:hint="eastAsia"/>
-              </w:rPr>
-              <w:t>사용자 아이디</w:t>
-            </w:r>
-            <w:r>
-              <w:t>”</w:t>
-            </w:r>
-            <w:r>
-              <w:rPr>
-                <w:rFonts w:hint="eastAsia"/>
-              </w:rPr>
-              <w:t>,</w:t>
-            </w:r>
-          </w:p>
-          <w:p>
-            <w:pPr>
-              <w:rPr>
-                <w:rFonts w:hint="eastAsia"/>
-              </w:rPr>
-            </w:pPr>
-            <w:r>
-              <w:rPr>
-                <w:rFonts w:hint="eastAsia"/>
-              </w:rPr>
-              <w:t xml:space="preserve">     </w:t>
-            </w:r>
-            <w:r>
-              <w:t>“</w:t>
-            </w:r>
-            <w:proofErr w:type="spellStart"/>
-            <w:r>
-              <w:rPr>
-                <w:rFonts w:hint="eastAsia"/>
-              </w:rPr>
-              <w:t>profile_info</w:t>
-            </w:r>
-            <w:proofErr w:type="spellEnd"/>
-            <w:r>
-              <w:t>”</w:t>
-            </w:r>
-            <w:r>
-              <w:rPr>
-                <w:rFonts w:hint="eastAsia"/>
-              </w:rPr>
-              <w:t xml:space="preserve">: </w:t>
-            </w:r>
-            <w:r>
-              <w:t>“</w:t>
-            </w:r>
-            <w:r>
-              <w:rPr>
-                <w:rFonts w:hint="eastAsia"/>
-              </w:rPr>
-              <w:t>비밀번호</w:t>
-            </w:r>
-            <w:r>
-              <w:t>”</w:t>
-            </w:r>
-          </w:p>
-          <w:p>
-            <w:pPr>
-              <w:rPr>
-                <w:rFonts w:hint="eastAsia"/>
-              </w:rPr>
-            </w:pPr>
-            <w:r>
-              <w:rPr>
-                <w:rFonts w:hint="eastAsia"/>
-              </w:rPr>
-              <w:t>}</w:t>
-            </w:r>
-          </w:p>
-        </w:tc>
-      </w:tr>
-      <w:tr>
-        <w:tc>
-          <w:tcPr>
-            <w:tcW w:w="2122" w:type="dxa"/>
-          </w:tcPr>
-          <w:p>
-            <w:pPr>
-              <w:rPr>
-                <w:b/>
-                <w:bCs/>
-              </w:rPr>
-            </w:pPr>
-            <w:r>
-              <w:rPr>
-                <w:rFonts w:hint="eastAsia"/>
-                <w:b/>
-                <w:bCs/>
-              </w:rPr>
-              <w:t>Response Body</w:t>
-            </w:r>
-          </w:p>
-        </w:tc>
-        <w:tc>
-          <w:tcPr>
-            <w:tcW w:w="6894" w:type="dxa"/>
-          </w:tcPr>
-          <w:p>
-            <w:pPr>
-              <w:rPr>
-                <w:rFonts w:hint="eastAsia"/>
-              </w:rPr>
-            </w:pPr>
-            <w:r>
-              <w:rPr>
-                <w:rFonts w:hint="eastAsia"/>
-              </w:rPr>
-              <w:t>JWT 문자열</w:t>
-            </w:r>
-            <w:r>
-              <w:rPr>
-                <w:rFonts w:hint="eastAsia"/>
-              </w:rPr>
-              <w:t xml:space="preserve"> cf. jwt.io(+ 인증: 전체 출입문, 인가: 방 출입권한)</w:t>
-            </w:r>
-          </w:p>
-        </w:tc>
-      </w:tr>
-    </w:tbl>
     <w:p/>
-    <w:p>
-      <w:pPr>
-        <w:pStyle w:val="a6"/>
-        <w:ind w:left="800"/>
-        <w:rPr>
-          <w:rFonts w:hint="eastAsia"/>
-        </w:rPr>
-      </w:pPr>
-    </w:p>
-    <w:p>
-      <w:pPr>
-        <w:rPr>
-          <w:rFonts w:hint="eastAsia"/>
-        </w:rPr>
-      </w:pPr>
-    </w:p>
     <w:sectPr>
       <w:pgSz w:w="11906" w:h="16838"/>
       <w:pgMar w:top="1701" w:right="1440" w:bottom="1440" w:left="1440" w:header="851" w:footer="992" w:gutter="0"/>
@@ -5384,6 +6250,95 @@
     </w:lvl>
   </w:abstractNum>
   <w:abstractNum w:abstractNumId="6" w15:restartNumberingAfterBreak="0">
+    <w:nsid w:val="56BF2723"/>
+    <w:multiLevelType w:val="hybridMultilevel"/>
+    <w:tmpl w:val="A66271E8"/>
+    <w:lvl w:ilvl="0" w:tplc="CD4ECFFC">
+      <w:start w:val="1"/>
+      <w:numFmt w:val="decimal"/>
+      <w:lvlText w:val="%1."/>
+      <w:lvlJc w:val="left"/>
+      <w:pPr>
+        <w:ind w:left="800" w:hanging="360"/>
+      </w:pPr>
+      <w:rPr>
+        <w:rFonts w:hint="default"/>
+      </w:rPr>
+    </w:lvl>
+    <w:lvl w:ilvl="1" w:tplc="04090019" w:tentative="1">
+      <w:start w:val="1"/>
+      <w:numFmt w:val="upperLetter"/>
+      <w:lvlText w:val="%2."/>
+      <w:lvlJc w:val="left"/>
+      <w:pPr>
+        <w:ind w:left="1320" w:hanging="440"/>
+      </w:pPr>
+    </w:lvl>
+    <w:lvl w:ilvl="2" w:tplc="0409001B" w:tentative="1">
+      <w:start w:val="1"/>
+      <w:numFmt w:val="lowerRoman"/>
+      <w:lvlText w:val="%3."/>
+      <w:lvlJc w:val="right"/>
+      <w:pPr>
+        <w:ind w:left="1760" w:hanging="440"/>
+      </w:pPr>
+    </w:lvl>
+    <w:lvl w:ilvl="3" w:tplc="0409000F" w:tentative="1">
+      <w:start w:val="1"/>
+      <w:numFmt w:val="decimal"/>
+      <w:lvlText w:val="%4."/>
+      <w:lvlJc w:val="left"/>
+      <w:pPr>
+        <w:ind w:left="2200" w:hanging="440"/>
+      </w:pPr>
+    </w:lvl>
+    <w:lvl w:ilvl="4" w:tplc="04090019" w:tentative="1">
+      <w:start w:val="1"/>
+      <w:numFmt w:val="upperLetter"/>
+      <w:lvlText w:val="%5."/>
+      <w:lvlJc w:val="left"/>
+      <w:pPr>
+        <w:ind w:left="2640" w:hanging="440"/>
+      </w:pPr>
+    </w:lvl>
+    <w:lvl w:ilvl="5" w:tplc="0409001B" w:tentative="1">
+      <w:start w:val="1"/>
+      <w:numFmt w:val="lowerRoman"/>
+      <w:lvlText w:val="%6."/>
+      <w:lvlJc w:val="right"/>
+      <w:pPr>
+        <w:ind w:left="3080" w:hanging="440"/>
+      </w:pPr>
+    </w:lvl>
+    <w:lvl w:ilvl="6" w:tplc="0409000F" w:tentative="1">
+      <w:start w:val="1"/>
+      <w:numFmt w:val="decimal"/>
+      <w:lvlText w:val="%7."/>
+      <w:lvlJc w:val="left"/>
+      <w:pPr>
+        <w:ind w:left="3520" w:hanging="440"/>
+      </w:pPr>
+    </w:lvl>
+    <w:lvl w:ilvl="7" w:tplc="04090019" w:tentative="1">
+      <w:start w:val="1"/>
+      <w:numFmt w:val="upperLetter"/>
+      <w:lvlText w:val="%8."/>
+      <w:lvlJc w:val="left"/>
+      <w:pPr>
+        <w:ind w:left="3960" w:hanging="440"/>
+      </w:pPr>
+    </w:lvl>
+    <w:lvl w:ilvl="8" w:tplc="0409001B" w:tentative="1">
+      <w:start w:val="1"/>
+      <w:numFmt w:val="lowerRoman"/>
+      <w:lvlText w:val="%9."/>
+      <w:lvlJc w:val="right"/>
+      <w:pPr>
+        <w:ind w:left="4400" w:hanging="440"/>
+      </w:pPr>
+    </w:lvl>
+  </w:abstractNum>
+  <w:abstractNum w:abstractNumId="7" w15:restartNumberingAfterBreak="0">
     <w:nsid w:val="63575D50"/>
     <w:multiLevelType w:val="hybridMultilevel"/>
     <w:tmpl w:val="1E10ADD8"/>
@@ -5485,13 +6440,16 @@
     <w:abstractNumId w:val="4"/>
   </w:num>
   <w:num w:numId="5" w16cid:durableId="1794790903">
-    <w:abstractNumId w:val="6"/>
+    <w:abstractNumId w:val="7"/>
   </w:num>
   <w:num w:numId="6" w16cid:durableId="1255211107">
     <w:abstractNumId w:val="3"/>
   </w:num>
   <w:num w:numId="7" w16cid:durableId="553080023">
     <w:abstractNumId w:val="5"/>
+  </w:num>
+  <w:num w:numId="8" w16cid:durableId="2099054104">
+    <w:abstractNumId w:val="6"/>
   </w:num>
 </w:numbering>
 </file>
@@ -6431,6 +7389,71 @@
       </w:tblBorders>
     </w:tblPr>
   </w:style>
+  <w:style w:type="paragraph" w:styleId="HTML">
+    <w:name w:val="HTML Preformatted"/>
+    <w:basedOn w:val="a"/>
+    <w:link w:val="HTMLChar"/>
+    <w:uiPriority w:val="99"/>
+    <w:semiHidden/>
+    <w:unhideWhenUsed/>
+    <w:rsid w:val="00CD3E79"/>
+    <w:pPr>
+      <w:widowControl/>
+      <w:tabs>
+        <w:tab w:val="left" w:pos="916"/>
+        <w:tab w:val="left" w:pos="1832"/>
+        <w:tab w:val="left" w:pos="2748"/>
+        <w:tab w:val="left" w:pos="3664"/>
+        <w:tab w:val="left" w:pos="4580"/>
+        <w:tab w:val="left" w:pos="5496"/>
+        <w:tab w:val="left" w:pos="6412"/>
+        <w:tab w:val="left" w:pos="7328"/>
+        <w:tab w:val="left" w:pos="8244"/>
+        <w:tab w:val="left" w:pos="9160"/>
+        <w:tab w:val="left" w:pos="10076"/>
+        <w:tab w:val="left" w:pos="10992"/>
+        <w:tab w:val="left" w:pos="11908"/>
+        <w:tab w:val="left" w:pos="12824"/>
+        <w:tab w:val="left" w:pos="13740"/>
+        <w:tab w:val="left" w:pos="14656"/>
+      </w:tabs>
+      <w:wordWrap/>
+      <w:autoSpaceDE/>
+      <w:autoSpaceDN/>
+      <w:spacing w:after="0"/>
+    </w:pPr>
+    <w:rPr>
+      <w:rFonts w:ascii="굴림체" w:eastAsia="굴림체" w:hAnsi="굴림체" w:cs="굴림체"/>
+      <w:kern w:val="0"/>
+      <w:sz w:val="24"/>
+    </w:rPr>
+  </w:style>
+  <w:style w:type="character" w:customStyle="1" w:styleId="HTMLChar">
+    <w:name w:val="미리 서식이 지정된 HTML Char"/>
+    <w:basedOn w:val="a0"/>
+    <w:link w:val="HTML"/>
+    <w:uiPriority w:val="99"/>
+    <w:semiHidden/>
+    <w:rsid w:val="00CD3E79"/>
+    <w:rPr>
+      <w:rFonts w:ascii="굴림체" w:eastAsia="굴림체" w:hAnsi="굴림체" w:cs="굴림체"/>
+      <w:kern w:val="0"/>
+      <w:sz w:val="24"/>
+    </w:rPr>
+  </w:style>
+  <w:style w:type="character" w:styleId="HTML0">
+    <w:name w:val="HTML Code"/>
+    <w:basedOn w:val="a0"/>
+    <w:uiPriority w:val="99"/>
+    <w:semiHidden/>
+    <w:unhideWhenUsed/>
+    <w:rsid w:val="00CD3E79"/>
+    <w:rPr>
+      <w:rFonts w:ascii="굴림체" w:eastAsia="굴림체" w:hAnsi="굴림체" w:cs="굴림체"/>
+      <w:sz w:val="24"/>
+      <w:szCs w:val="24"/>
+    </w:rPr>
+  </w:style>
 </w:styles>
 </file>
 

</xml_diff>

<commit_message>
feat: Enum 타입 테스트
Enum 타입을 테스트 파일
1. EnumBeforeDemo
2. EnumAfterDemo

Enum이 HttpStatus에서 어떻게 사용될지 생각하기 위해
테스트해보았습니다.
</commit_message>
<xml_diff>
--- a/API 명세_서유준.docx
+++ b/API 명세_서유준.docx
@@ -3,12 +3,76 @@
 <w:document xmlns:wpc="http://schemas.microsoft.com/office/word/2010/wordprocessingCanvas" xmlns:cx="http://schemas.microsoft.com/office/drawing/2014/chartex" xmlns:cx1="http://schemas.microsoft.com/office/drawing/2015/9/8/chartex" xmlns:cx2="http://schemas.microsoft.com/office/drawing/2015/10/21/chartex" xmlns:cx3="http://schemas.microsoft.com/office/drawing/2016/5/9/chartex" xmlns:cx4="http://schemas.microsoft.com/office/drawing/2016/5/10/chartex" xmlns:cx5="http://schemas.microsoft.com/office/drawing/2016/5/11/chartex" xmlns:cx6="http://schemas.microsoft.com/office/drawing/2016/5/12/chartex" xmlns:cx7="http://schemas.microsoft.com/office/drawing/2016/5/13/chartex" xmlns:cx8="http://schemas.microsoft.com/office/drawing/2016/5/14/chartex" xmlns:mc="http://schemas.openxmlformats.org/markup-compatibility/2006" xmlns:aink="http://schemas.microsoft.com/office/drawing/2016/ink" xmlns:am3d="http://schemas.microsoft.com/office/drawing/2017/model3d" xmlns:o="urn:schemas-microsoft-com:office:office" xmlns:oel="http://schemas.microsoft.com/office/2019/extlst" xmlns:r="http://schemas.openxmlformats.org/officeDocument/2006/relationships" xmlns:m="http://schemas.openxmlformats.org/officeDocument/2006/math" xmlns:v="urn:schemas-microsoft-com:vml" xmlns:wp14="http://schemas.microsoft.com/office/word/2010/wordprocessingDrawing" xmlns:wp="http://schemas.openxmlformats.org/drawingml/2006/wordprocessingDrawing" xmlns:w10="urn:schemas-microsoft-com:office:word" xmlns:w="http://schemas.openxmlformats.org/wordprocessingml/2006/main" xmlns:w14="http://schemas.microsoft.com/office/word/2010/wordml" xmlns:w15="http://schemas.microsoft.com/office/word/2012/wordml" xmlns:w16cex="http://schemas.microsoft.com/office/word/2018/wordml/cex" xmlns:w16cid="http://schemas.microsoft.com/office/word/2016/wordml/cid" xmlns:w16="http://schemas.microsoft.com/office/word/2018/wordml" xmlns:w16du="http://schemas.microsoft.com/office/word/2023/wordml/word16du" xmlns:w16sdtdh="http://schemas.microsoft.com/office/word/2020/wordml/sdtdatahash" xmlns:w16se="http://schemas.microsoft.com/office/word/2015/wordml/symex" xmlns:wpg="http://schemas.microsoft.com/office/word/2010/wordprocessingGroup" xmlns:wpi="http://schemas.microsoft.com/office/word/2010/wordprocessingInk" xmlns:wne="http://schemas.microsoft.com/office/word/2006/wordml" xmlns:wps="http://schemas.microsoft.com/office/word/2010/wordprocessingShape" mc:Ignorable="w14 w15 w16se w16cid w16 w16cex w16sdtdh w16du wp14">
   <w:body>
     <w:p>
-      <w:r>
-        <w:rPr>
-          <w:rFonts w:hint="eastAsia"/>
+      <w:pPr>
+        <w:rPr>
+          <w:b/>
+          <w:bCs/>
+          <w:sz w:val="32"/>
+          <w:szCs w:val="36"/>
+        </w:rPr>
+      </w:pPr>
+      <w:r>
+        <w:rPr>
+          <w:rFonts w:hint="eastAsia"/>
+          <w:b/>
+          <w:bCs/>
+          <w:sz w:val="32"/>
+          <w:szCs w:val="36"/>
+        </w:rPr>
+        <w:t>신한 프로디지털아카데미 Spring 프로젝트</w:t>
+      </w:r>
+    </w:p>
+    <w:p>
+      <w:pPr>
+        <w:rPr>
+          <w:rFonts w:hint="eastAsia"/>
+          <w:b/>
+          <w:bCs/>
+          <w:sz w:val="32"/>
+          <w:szCs w:val="36"/>
+        </w:rPr>
+      </w:pPr>
+    </w:p>
+    <w:p>
+      <w:pPr>
+        <w:rPr>
+          <w:rFonts w:hint="eastAsia"/>
+          <w:b/>
+          <w:bCs/>
+          <w:sz w:val="32"/>
+          <w:szCs w:val="36"/>
+        </w:rPr>
+      </w:pPr>
+      <w:r>
+        <w:rPr>
+          <w:rFonts w:hint="eastAsia"/>
+          <w:b/>
+          <w:bCs/>
+          <w:sz w:val="32"/>
+          <w:szCs w:val="36"/>
+        </w:rPr>
+        <w:t xml:space="preserve">주제: </w:t>
+      </w:r>
+      <w:r>
+        <w:rPr>
+          <w:rFonts w:hint="eastAsia"/>
+          <w:b/>
+          <w:bCs/>
+          <w:sz w:val="32"/>
+          <w:szCs w:val="36"/>
         </w:rPr>
         <w:t>쇼핑몰 도메인</w:t>
       </w:r>
+      <w:r>
+        <w:rPr>
+          <w:rFonts w:hint="eastAsia"/>
+          <w:b/>
+          <w:bCs/>
+          <w:sz w:val="32"/>
+          <w:szCs w:val="36"/>
+        </w:rPr>
+        <w:t xml:space="preserve"> </w:t>
+      </w:r>
     </w:p>
     <w:p>
       <w:r>
@@ -19,6 +83,31 @@
       </w:r>
     </w:p>
     <w:p/>
+    <w:p/>
+    <w:p/>
+    <w:p/>
+    <w:p/>
+    <w:p/>
+    <w:p/>
+    <w:p/>
+    <w:p/>
+    <w:p/>
+    <w:p/>
+    <w:p/>
+    <w:p/>
+    <w:p/>
+    <w:p/>
+    <w:p/>
+    <w:p/>
+    <w:p/>
+    <w:p/>
+    <w:p>
+      <w:pPr>
+        <w:rPr>
+          <w:rFonts w:hint="eastAsia"/>
+        </w:rPr>
+      </w:pPr>
+    </w:p>
     <w:p>
       <w:pPr>
         <w:widowControl/>
@@ -28,16 +117,35 @@
         <w:rPr>
           <w:b/>
           <w:bCs/>
-        </w:rPr>
-      </w:pPr>
-      <w:r>
-        <w:rPr>
-          <w:rFonts w:hint="eastAsia"/>
-          <w:b/>
-          <w:bCs/>
-        </w:rPr>
+          <w:sz w:val="28"/>
+          <w:szCs w:val="32"/>
+        </w:rPr>
+      </w:pPr>
+      <w:r>
+        <w:rPr>
+          <w:rFonts w:hint="eastAsia"/>
+          <w:b/>
+          <w:bCs/>
+          <w:sz w:val="28"/>
+          <w:szCs w:val="32"/>
+        </w:rPr>
+        <w:lastRenderedPageBreak/>
         <w:t>Response Format</w:t>
       </w:r>
+    </w:p>
+    <w:p>
+      <w:pPr>
+        <w:widowControl/>
+        <w:wordWrap/>
+        <w:autoSpaceDE/>
+        <w:autoSpaceDN/>
+        <w:rPr>
+          <w:b/>
+          <w:bCs/>
+          <w:sz w:val="28"/>
+          <w:szCs w:val="32"/>
+        </w:rPr>
+      </w:pPr>
     </w:p>
     <w:p>
       <w:pPr>
@@ -759,11 +867,128 @@
         <w:autoSpaceDE/>
         <w:autoSpaceDN/>
         <w:rPr>
-          <w:rFonts w:hint="eastAsia"/>
-          <w:b/>
-          <w:bCs/>
-        </w:rPr>
-      </w:pPr>
+          <w:b/>
+          <w:bCs/>
+        </w:rPr>
+      </w:pPr>
+    </w:p>
+    <w:p>
+      <w:pPr>
+        <w:widowControl/>
+        <w:wordWrap/>
+        <w:autoSpaceDE/>
+        <w:autoSpaceDN/>
+        <w:rPr>
+          <w:b/>
+          <w:bCs/>
+        </w:rPr>
+      </w:pPr>
+    </w:p>
+    <w:p>
+      <w:pPr>
+        <w:widowControl/>
+        <w:wordWrap/>
+        <w:autoSpaceDE/>
+        <w:autoSpaceDN/>
+        <w:rPr>
+          <w:b/>
+          <w:bCs/>
+        </w:rPr>
+      </w:pPr>
+    </w:p>
+    <w:p>
+      <w:pPr>
+        <w:widowControl/>
+        <w:wordWrap/>
+        <w:autoSpaceDE/>
+        <w:autoSpaceDN/>
+        <w:rPr>
+          <w:b/>
+          <w:bCs/>
+        </w:rPr>
+      </w:pPr>
+    </w:p>
+    <w:p>
+      <w:pPr>
+        <w:widowControl/>
+        <w:wordWrap/>
+        <w:autoSpaceDE/>
+        <w:autoSpaceDN/>
+        <w:rPr>
+          <w:b/>
+          <w:bCs/>
+        </w:rPr>
+      </w:pPr>
+    </w:p>
+    <w:p>
+      <w:pPr>
+        <w:widowControl/>
+        <w:wordWrap/>
+        <w:autoSpaceDE/>
+        <w:autoSpaceDN/>
+        <w:rPr>
+          <w:b/>
+          <w:bCs/>
+        </w:rPr>
+      </w:pPr>
+    </w:p>
+    <w:p>
+      <w:pPr>
+        <w:widowControl/>
+        <w:wordWrap/>
+        <w:autoSpaceDE/>
+        <w:autoSpaceDN/>
+        <w:rPr>
+          <w:rFonts w:hint="eastAsia"/>
+          <w:b/>
+          <w:bCs/>
+          <w:sz w:val="28"/>
+          <w:szCs w:val="32"/>
+        </w:rPr>
+      </w:pPr>
+      <w:r>
+        <w:rPr>
+          <w:rFonts w:hint="eastAsia"/>
+          <w:b/>
+          <w:bCs/>
+          <w:sz w:val="28"/>
+          <w:szCs w:val="32"/>
+        </w:rPr>
+        <w:lastRenderedPageBreak/>
+        <w:t>Domain</w:t>
+      </w:r>
+      <w:r>
+        <w:rPr>
+          <w:rFonts w:hint="eastAsia"/>
+          <w:b/>
+          <w:bCs/>
+          <w:sz w:val="28"/>
+          <w:szCs w:val="32"/>
+        </w:rPr>
+        <w:t xml:space="preserve"> Driven </w:t>
+      </w:r>
+      <w:proofErr w:type="gramStart"/>
+      <w:r>
+        <w:rPr>
+          <w:rFonts w:hint="eastAsia"/>
+          <w:b/>
+          <w:bCs/>
+          <w:sz w:val="28"/>
+          <w:szCs w:val="32"/>
+        </w:rPr>
+        <w:t>Design(</w:t>
+      </w:r>
+      <w:proofErr w:type="gramEnd"/>
+      <w:r>
+        <w:rPr>
+          <w:rFonts w:hint="eastAsia"/>
+          <w:b/>
+          <w:bCs/>
+          <w:sz w:val="28"/>
+          <w:szCs w:val="32"/>
+        </w:rPr>
+        <w:t>DDD)</w:t>
+      </w:r>
     </w:p>
     <w:p>
       <w:pPr>
@@ -884,7 +1109,6 @@
           <w:b/>
           <w:bCs/>
         </w:rPr>
-        <w:lastRenderedPageBreak/>
         <w:t xml:space="preserve">// </w:t>
       </w:r>
       <w:r>
@@ -1425,6 +1649,7 @@
           <w:sz w:val="28"/>
           <w:szCs w:val="32"/>
         </w:rPr>
+        <w:lastRenderedPageBreak/>
         <w:t>상품 도메인</w:t>
       </w:r>
     </w:p>
@@ -1638,30 +1863,6 @@
             </w:r>
           </w:p>
           <w:p>
-            <w:pPr>
-              <w:rPr>
-                <w:b/>
-                <w:bCs/>
-              </w:rPr>
-            </w:pPr>
-            <w:r>
-              <w:rPr>
-                <w:rFonts w:hint="eastAsia"/>
-                <w:b/>
-                <w:bCs/>
-              </w:rPr>
-              <w:t xml:space="preserve">409 </w:t>
-            </w:r>
-            <w:r>
-              <w:rPr>
-                <w:rFonts w:hint="eastAsia"/>
-                <w:b/>
-                <w:bCs/>
-              </w:rPr>
-              <w:t>: POST, 중복되는 생성 =&gt; 회원가입</w:t>
-            </w:r>
-          </w:p>
-          <w:p>
             <w:r>
               <w:rPr>
                 <w:rFonts w:hint="eastAsia"/>
@@ -1701,7 +1902,6 @@
                 <w:b/>
                 <w:bCs/>
               </w:rPr>
-              <w:lastRenderedPageBreak/>
               <w:t>Request Body</w:t>
             </w:r>
           </w:p>
@@ -2312,6 +2512,7 @@
               <w:rPr>
                 <w:rFonts w:hint="eastAsia"/>
               </w:rPr>
+              <w:lastRenderedPageBreak/>
               <w:t xml:space="preserve">    ]</w:t>
             </w:r>
           </w:p>
@@ -2421,7 +2622,6 @@
           <w:b/>
           <w:bCs/>
         </w:rPr>
-        <w:lastRenderedPageBreak/>
         <w:t>카테고리별 조회 : URL / categoryId = {categoryId}</w:t>
       </w:r>
     </w:p>
@@ -3249,6 +3449,7 @@
           <w:b/>
           <w:bCs/>
         </w:rPr>
+        <w:lastRenderedPageBreak/>
         <w:t>상품 개별 조회</w:t>
       </w:r>
     </w:p>
@@ -3417,7 +3618,6 @@
                 <w:b/>
                 <w:bCs/>
               </w:rPr>
-              <w:lastRenderedPageBreak/>
               <w:t>Response Body</w:t>
             </w:r>
           </w:p>
@@ -3681,6 +3881,7 @@
                 <w:b/>
                 <w:bCs/>
               </w:rPr>
+              <w:lastRenderedPageBreak/>
               <w:t>Method</w:t>
             </w:r>
           </w:p>
@@ -3894,7 +4095,6 @@
               <w:rPr>
                 <w:rFonts w:hint="eastAsia"/>
               </w:rPr>
-              <w:lastRenderedPageBreak/>
               <w:t xml:space="preserve">    </w:t>
             </w:r>
             <w:r>
@@ -4014,7 +4214,6 @@
                 <w:b/>
                 <w:bCs/>
               </w:rPr>
-              <w:lastRenderedPageBreak/>
               <w:t>Response Body</w:t>
             </w:r>
           </w:p>

</xml_diff>

<commit_message>
feat: Response Format, Filter, Interceptor, AOP 추가
1. Response Format
utils -> ApiUtils
Response Format 추가
2. Filter, Interceptor,AOP
order -> MyFilter
order -> MyInterceptor
order -> MyAOP
개념 배운 후 어떻게 동작하는지 확인
</commit_message>
<xml_diff>
--- a/API 명세_서유준.docx
+++ b/API 명세_서유준.docx
@@ -61,17 +61,7 @@
           <w:sz w:val="32"/>
           <w:szCs w:val="36"/>
         </w:rPr>
-        <w:t>쇼핑몰 도메인</w:t>
-      </w:r>
-      <w:r>
-        <w:rPr>
-          <w:rFonts w:hint="eastAsia"/>
-          <w:b/>
-          <w:bCs/>
-          <w:sz w:val="32"/>
-          <w:szCs w:val="36"/>
-        </w:rPr>
-        <w:t xml:space="preserve"> </w:t>
+        <w:t>쇼핑몰</w:t>
       </w:r>
     </w:p>
     <w:p>
@@ -3825,6 +3815,7 @@
     <w:p/>
     <w:p/>
     <w:p/>
+    <w:p/>
     <w:p>
       <w:pPr>
         <w:rPr>
@@ -3850,6 +3841,7 @@
           <w:b/>
           <w:bCs/>
         </w:rPr>
+        <w:lastRenderedPageBreak/>
         <w:t>상품 개별 수정</w:t>
       </w:r>
     </w:p>
@@ -3881,7 +3873,6 @@
                 <w:b/>
                 <w:bCs/>
               </w:rPr>
-              <w:lastRenderedPageBreak/>
               <w:t>Method</w:t>
             </w:r>
           </w:p>
@@ -4486,6 +4477,32 @@
       </w:tr>
     </w:tbl>
     <w:p/>
+    <w:p/>
+    <w:p/>
+    <w:p/>
+    <w:p/>
+    <w:p/>
+    <w:p/>
+    <w:p/>
+    <w:p/>
+    <w:p/>
+    <w:p/>
+    <w:p/>
+    <w:p/>
+    <w:p/>
+    <w:p/>
+    <w:p/>
+    <w:p/>
+    <w:p/>
+    <w:p/>
+    <w:p/>
+    <w:p>
+      <w:pPr>
+        <w:rPr>
+          <w:rFonts w:hint="eastAsia"/>
+        </w:rPr>
+      </w:pPr>
+    </w:p>
     <w:p>
       <w:pPr>
         <w:pStyle w:val="a6"/>
@@ -4504,6 +4521,7 @@
           <w:b/>
           <w:bCs/>
         </w:rPr>
+        <w:lastRenderedPageBreak/>
         <w:t>상품 여러 개 삭제</w:t>
       </w:r>
     </w:p>
@@ -4946,6 +4964,66 @@
         <w:autoSpaceDE/>
         <w:autoSpaceDN/>
         <w:rPr>
+          <w:b/>
+          <w:bCs/>
+        </w:rPr>
+      </w:pPr>
+    </w:p>
+    <w:p>
+      <w:pPr>
+        <w:widowControl/>
+        <w:wordWrap/>
+        <w:autoSpaceDE/>
+        <w:autoSpaceDN/>
+        <w:rPr>
+          <w:b/>
+          <w:bCs/>
+        </w:rPr>
+      </w:pPr>
+    </w:p>
+    <w:p>
+      <w:pPr>
+        <w:widowControl/>
+        <w:wordWrap/>
+        <w:autoSpaceDE/>
+        <w:autoSpaceDN/>
+        <w:rPr>
+          <w:b/>
+          <w:bCs/>
+        </w:rPr>
+      </w:pPr>
+    </w:p>
+    <w:p>
+      <w:pPr>
+        <w:widowControl/>
+        <w:wordWrap/>
+        <w:autoSpaceDE/>
+        <w:autoSpaceDN/>
+        <w:rPr>
+          <w:b/>
+          <w:bCs/>
+        </w:rPr>
+      </w:pPr>
+    </w:p>
+    <w:p>
+      <w:pPr>
+        <w:widowControl/>
+        <w:wordWrap/>
+        <w:autoSpaceDE/>
+        <w:autoSpaceDN/>
+        <w:rPr>
+          <w:b/>
+          <w:bCs/>
+        </w:rPr>
+      </w:pPr>
+    </w:p>
+    <w:p>
+      <w:pPr>
+        <w:widowControl/>
+        <w:wordWrap/>
+        <w:autoSpaceDE/>
+        <w:autoSpaceDN/>
+        <w:rPr>
           <w:rFonts w:hint="eastAsia"/>
           <w:b/>
           <w:bCs/>
@@ -5551,6 +5629,24 @@
       </w:tr>
     </w:tbl>
     <w:p/>
+    <w:p/>
+    <w:p/>
+    <w:p/>
+    <w:p/>
+    <w:p/>
+    <w:p/>
+    <w:p/>
+    <w:p/>
+    <w:p/>
+    <w:p/>
+    <w:p/>
+    <w:p>
+      <w:pPr>
+        <w:rPr>
+          <w:rFonts w:hint="eastAsia"/>
+        </w:rPr>
+      </w:pPr>
+    </w:p>
     <w:p>
       <w:pPr>
         <w:pStyle w:val="a6"/>
@@ -5569,6 +5665,7 @@
           <w:b/>
           <w:bCs/>
         </w:rPr>
+        <w:lastRenderedPageBreak/>
         <w:t>로그인</w:t>
       </w:r>
     </w:p>

</xml_diff>

<commit_message>
rename: config package 생성 후 JPAConfig 파일 이동
설정을 관리하는 config package를 생성하였고,
해당 package로 설정 파일을 이동하였습니다.
</commit_message>
<xml_diff>
--- a/API 명세_서유준.docx
+++ b/API 명세_서유준.docx
@@ -1891,6 +1891,110 @@
             </w:r>
           </w:p>
           <w:p>
+            <w:r>
+              <w:rPr>
+                <w:rFonts w:hint="eastAsia"/>
+              </w:rPr>
+              <w:t>{</w:t>
+            </w:r>
+          </w:p>
+          <w:p>
+            <w:r>
+              <w:rPr>
+                <w:rFonts w:hint="eastAsia"/>
+              </w:rPr>
+              <w:t xml:space="preserve">    </w:t>
+            </w:r>
+            <w:r>
+              <w:t>“</w:t>
+            </w:r>
+            <w:r>
+              <w:rPr>
+                <w:rFonts w:hint="eastAsia"/>
+              </w:rPr>
+              <w:t>name</w:t>
+            </w:r>
+            <w:proofErr w:type="gramStart"/>
+            <w:r>
+              <w:t>”</w:t>
+            </w:r>
+            <w:r>
+              <w:rPr>
+                <w:rFonts w:hint="eastAsia"/>
+              </w:rPr>
+              <w:t xml:space="preserve"> :</w:t>
+            </w:r>
+            <w:proofErr w:type="gramEnd"/>
+            <w:r>
+              <w:rPr>
+                <w:rFonts w:hint="eastAsia"/>
+              </w:rPr>
+              <w:t xml:space="preserve"> </w:t>
+            </w:r>
+            <w:r>
+              <w:t>“</w:t>
+            </w:r>
+            <w:r>
+              <w:rPr>
+                <w:rFonts w:hint="eastAsia"/>
+              </w:rPr>
+              <w:t>상품명</w:t>
+            </w:r>
+            <w:r>
+              <w:t>”</w:t>
+            </w:r>
+            <w:r>
+              <w:rPr>
+                <w:rFonts w:hint="eastAsia"/>
+              </w:rPr>
+              <w:t xml:space="preserve">, // ex. </w:t>
+            </w:r>
+            <w:r>
+              <w:t>“</w:t>
+            </w:r>
+            <w:r>
+              <w:rPr>
+                <w:rFonts w:hint="eastAsia"/>
+              </w:rPr>
+              <w:t>삼성노트북 15</w:t>
+            </w:r>
+            <w:r>
+              <w:t>”</w:t>
+            </w:r>
+            <w:r>
+              <w:rPr>
+                <w:rFonts w:hint="eastAsia"/>
+              </w:rPr>
+              <w:t xml:space="preserve"> -&gt; swagger API</w:t>
+            </w:r>
+          </w:p>
+          <w:p>
+            <w:r>
+              <w:rPr>
+                <w:rFonts w:hint="eastAsia"/>
+              </w:rPr>
+              <w:t xml:space="preserve">    </w:t>
+            </w:r>
+            <w:r>
+              <w:t>“</w:t>
+            </w:r>
+            <w:r>
+              <w:rPr>
+                <w:rFonts w:hint="eastAsia"/>
+              </w:rPr>
+              <w:t>price</w:t>
+            </w:r>
+            <w:r>
+              <w:t>”</w:t>
+            </w:r>
+            <w:r>
+              <w:rPr>
+                <w:rFonts w:hint="eastAsia"/>
+              </w:rPr>
+              <w:t xml:space="preserve"> : 가격,</w:t>
+            </w:r>
+          </w:p>
+          <w:p>
             <w:pPr>
               <w:rPr>
                 <w:rFonts w:hint="eastAsia"/>
@@ -1900,14 +2004,6 @@
               <w:rPr>
                 <w:rFonts w:hint="eastAsia"/>
               </w:rPr>
-              <w:t>{</w:t>
-            </w:r>
-          </w:p>
-          <w:p>
-            <w:r>
-              <w:rPr>
-                <w:rFonts w:hint="eastAsia"/>
-              </w:rPr>
               <w:t xml:space="preserve">    </w:t>
             </w:r>
             <w:r>
@@ -1917,7 +2013,7 @@
               <w:rPr>
                 <w:rFonts w:hint="eastAsia"/>
               </w:rPr>
-              <w:t>name</w:t>
+              <w:t>description</w:t>
             </w:r>
             <w:proofErr w:type="gramStart"/>
             <w:r>
@@ -1943,7 +2039,7 @@
               <w:rPr>
                 <w:rFonts w:hint="eastAsia"/>
               </w:rPr>
-              <w:t>상품명</w:t>
+              <w:t>상품 설명</w:t>
             </w:r>
             <w:r>
               <w:t>”</w:t>
@@ -1952,7 +2048,18 @@
               <w:rPr>
                 <w:rFonts w:hint="eastAsia"/>
               </w:rPr>
-              <w:t xml:space="preserve">, // ex. </w:t>
+              <w:t>,</w:t>
+            </w:r>
+          </w:p>
+          <w:p>
+            <w:pPr>
+              <w:ind w:firstLineChars="100" w:firstLine="220"/>
+            </w:pPr>
+            <w:r>
+              <w:rPr>
+                <w:rFonts w:hint="eastAsia"/>
+              </w:rPr>
+              <w:t xml:space="preserve"> </w:t>
             </w:r>
             <w:r>
               <w:t>“</w:t>
@@ -1961,8 +2068,9 @@
               <w:rPr>
                 <w:rFonts w:hint="eastAsia"/>
               </w:rPr>
-              <w:t>삼성노트북 15</w:t>
-            </w:r>
+              <w:t>summary</w:t>
+            </w:r>
+            <w:proofErr w:type="gramStart"/>
             <w:r>
               <w:t>”</w:t>
             </w:r>
@@ -1970,15 +2078,14 @@
               <w:rPr>
                 <w:rFonts w:hint="eastAsia"/>
               </w:rPr>
-              <w:t xml:space="preserve"> -&gt; swagger API</w:t>
-            </w:r>
-          </w:p>
-          <w:p>
-            <w:r>
-              <w:rPr>
-                <w:rFonts w:hint="eastAsia"/>
-              </w:rPr>
-              <w:t xml:space="preserve">    </w:t>
+              <w:t xml:space="preserve"> :</w:t>
+            </w:r>
+            <w:proofErr w:type="gramEnd"/>
+            <w:r>
+              <w:rPr>
+                <w:rFonts w:hint="eastAsia"/>
+              </w:rPr>
+              <w:t xml:space="preserve"> </w:t>
             </w:r>
             <w:r>
               <w:t>“</w:t>
@@ -1987,7 +2094,7 @@
               <w:rPr>
                 <w:rFonts w:hint="eastAsia"/>
               </w:rPr>
-              <w:t>price</w:t>
+              <w:t>상품 설명 요약</w:t>
             </w:r>
             <w:r>
               <w:t>”</w:t>
@@ -1996,103 +2103,10 @@
               <w:rPr>
                 <w:rFonts w:hint="eastAsia"/>
               </w:rPr>
-              <w:t xml:space="preserve"> : 가격,</w:t>
-            </w:r>
-          </w:p>
-          <w:p>
-            <w:r>
-              <w:rPr>
-                <w:rFonts w:hint="eastAsia"/>
-              </w:rPr>
-              <w:t xml:space="preserve">    </w:t>
-            </w:r>
-            <w:r>
-              <w:t>“</w:t>
-            </w:r>
-            <w:r>
-              <w:rPr>
-                <w:rFonts w:hint="eastAsia"/>
-              </w:rPr>
-              <w:t>description</w:t>
-            </w:r>
-            <w:proofErr w:type="gramStart"/>
-            <w:r>
-              <w:t>”</w:t>
-            </w:r>
-            <w:r>
-              <w:rPr>
-                <w:rFonts w:hint="eastAsia"/>
-              </w:rPr>
-              <w:t xml:space="preserve"> :</w:t>
-            </w:r>
-            <w:proofErr w:type="gramEnd"/>
-            <w:r>
-              <w:rPr>
-                <w:rFonts w:hint="eastAsia"/>
-              </w:rPr>
-              <w:t xml:space="preserve"> </w:t>
-            </w:r>
-            <w:r>
-              <w:t>“</w:t>
-            </w:r>
-            <w:r>
-              <w:rPr>
-                <w:rFonts w:hint="eastAsia"/>
-              </w:rPr>
-              <w:t>상품 설명</w:t>
-            </w:r>
-            <w:r>
-              <w:t>”</w:t>
-            </w:r>
-            <w:r>
-              <w:rPr>
-                <w:rFonts w:hint="eastAsia"/>
-              </w:rPr>
-              <w:t xml:space="preserve"> // </w:t>
-            </w:r>
-            <w:r>
-              <w:t>“</w:t>
-            </w:r>
-            <w:r>
-              <w:rPr>
-                <w:rFonts w:hint="eastAsia"/>
-              </w:rPr>
-              <w:t>summary</w:t>
-            </w:r>
-            <w:r>
-              <w:t>”</w:t>
-            </w:r>
-            <w:r>
-              <w:rPr>
-                <w:rFonts w:hint="eastAsia"/>
-              </w:rPr>
-              <w:t xml:space="preserve"> : </w:t>
-            </w:r>
-            <w:r>
-              <w:t>“</w:t>
-            </w:r>
-            <w:r>
-              <w:rPr>
-                <w:rFonts w:hint="eastAsia"/>
-              </w:rPr>
-              <w:t>상품 설명 요약</w:t>
-            </w:r>
-            <w:r>
-              <w:t>”</w:t>
-            </w:r>
-            <w:r>
-              <w:rPr>
-                <w:rFonts w:hint="eastAsia"/>
-              </w:rPr>
               <w:t>,</w:t>
             </w:r>
           </w:p>
           <w:p>
-            <w:pPr>
-              <w:rPr>
-                <w:rFonts w:hint="eastAsia"/>
-              </w:rPr>
-            </w:pPr>
             <w:r>
               <w:rPr>
                 <w:rFonts w:hint="eastAsia"/>
@@ -2512,6 +2526,7 @@
               <w:rPr>
                 <w:rFonts w:hint="eastAsia"/>
               </w:rPr>
+              <w:lastRenderedPageBreak/>
               <w:t xml:space="preserve">        }</w:t>
             </w:r>
           </w:p>
@@ -2520,7 +2535,6 @@
               <w:rPr>
                 <w:rFonts w:hint="eastAsia"/>
               </w:rPr>
-              <w:lastRenderedPageBreak/>
               <w:t xml:space="preserve">    ]</w:t>
             </w:r>
           </w:p>
@@ -3456,7 +3470,6 @@
           <w:b/>
           <w:bCs/>
         </w:rPr>
-        <w:lastRenderedPageBreak/>
         <w:t>상품 개별 조회</w:t>
       </w:r>
     </w:p>
@@ -3852,7 +3865,6 @@
           <w:b/>
           <w:bCs/>
         </w:rPr>
-        <w:lastRenderedPageBreak/>
         <w:t>상품 개별 수정</w:t>
       </w:r>
     </w:p>

</xml_diff>